<commit_message>
mostrar validacion de placa en pantalla
</commit_message>
<xml_diff>
--- a/placas/Evidencias ejercicio validación de placa.docx
+++ b/placas/Evidencias ejercicio validación de placa.docx
@@ -22,40 +22,33 @@
     </w:p>
     <w:p>
       <w:pPr>
-        <w:rPr>
-          <w:lang w:val="es-MX"/>
-        </w:rPr>
-      </w:pPr>
-    </w:p>
-    <w:p>
-      <w:pPr>
-        <w:rPr>
-          <w:lang w:val="es-MX"/>
-        </w:rPr>
-      </w:pPr>
-      <w:r>
-        <w:rPr>
-          <w:lang w:val="es-MX"/>
-        </w:rPr>
-        <w:t xml:space="preserve">Longitud menor a 7 caracteres </w:t>
-      </w:r>
-    </w:p>
-    <w:p>
-      <w:pPr>
-        <w:rPr>
-          <w:lang w:val="es-MX"/>
-        </w:rPr>
-      </w:pPr>
-      <w:r>
-        <w:rPr>
-          <w:noProof/>
-          <w:lang w:val="en-US"/>
+        <w:jc w:val="center"/>
+        <w:rPr>
+          <w:b/>
+          <w:sz w:val="32"/>
+          <w:lang w:val="es-MX"/>
+        </w:rPr>
+      </w:pPr>
+    </w:p>
+    <w:p>
+      <w:pPr>
+        <w:rPr>
+          <w:b/>
+          <w:sz w:val="32"/>
+          <w:lang w:val="es-MX"/>
+        </w:rPr>
+      </w:pPr>
+      <w:r>
+        <w:rPr>
+          <w:b/>
+          <w:sz w:val="32"/>
+          <w:lang w:val="es-MX"/>
         </w:rPr>
         <w:drawing>
-          <wp:inline distT="0" distB="0" distL="0" distR="0" wp14:anchorId="245AEEB1" wp14:editId="38C21657">
-            <wp:extent cx="5612130" cy="1825625"/>
-            <wp:effectExtent l="0" t="0" r="7620" b="3175"/>
-            <wp:docPr id="11" name="Imagen 11"/>
+          <wp:inline distT="0" distB="0" distL="0" distR="0" wp14:anchorId="73699883" wp14:editId="67703727">
+            <wp:extent cx="5612130" cy="1715770"/>
+            <wp:effectExtent l="0" t="0" r="7620" b="0"/>
+            <wp:docPr id="14" name="Imagen 14"/>
             <wp:cNvGraphicFramePr>
               <a:graphicFrameLocks xmlns:a="http://schemas.openxmlformats.org/drawingml/2006/main" noChangeAspect="1"/>
             </wp:cNvGraphicFramePr>
@@ -75,7 +68,7 @@
                   <pic:spPr>
                     <a:xfrm>
                       <a:off x="0" y="0"/>
-                      <a:ext cx="5612130" cy="1825625"/>
+                      <a:ext cx="5612130" cy="1715770"/>
                     </a:xfrm>
                     <a:prstGeom prst="rect">
                       <a:avLst/>
@@ -105,25 +98,11 @@
         <w:rPr>
           <w:lang w:val="es-MX"/>
         </w:rPr>
-        <w:t>Longitud mayor a 8 caracteres</w:t>
-      </w:r>
-    </w:p>
-    <w:p>
-      <w:pPr>
-        <w:rPr>
-          <w:lang w:val="es-MX"/>
-        </w:rPr>
-      </w:pPr>
-      <w:r>
-        <w:rPr>
-          <w:noProof/>
-          <w:lang w:val="en-US"/>
-        </w:rPr>
         <w:drawing>
-          <wp:inline distT="0" distB="0" distL="0" distR="0" wp14:anchorId="57A5D745" wp14:editId="72AEA957">
-            <wp:extent cx="5612130" cy="1602105"/>
+          <wp:inline distT="0" distB="0" distL="0" distR="0" wp14:anchorId="135EFE05" wp14:editId="60492BAB">
+            <wp:extent cx="5612130" cy="1984375"/>
             <wp:effectExtent l="0" t="0" r="7620" b="0"/>
-            <wp:docPr id="12" name="Imagen 12"/>
+            <wp:docPr id="13" name="Imagen 13"/>
             <wp:cNvGraphicFramePr>
               <a:graphicFrameLocks xmlns:a="http://schemas.openxmlformats.org/drawingml/2006/main" noChangeAspect="1"/>
             </wp:cNvGraphicFramePr>
@@ -143,7 +122,7 @@
                   <pic:spPr>
                     <a:xfrm>
                       <a:off x="0" y="0"/>
-                      <a:ext cx="5612130" cy="1602105"/>
+                      <a:ext cx="5612130" cy="1984375"/>
                     </a:xfrm>
                     <a:prstGeom prst="rect">
                       <a:avLst/>
@@ -173,13 +152,42 @@
         <w:rPr>
           <w:lang w:val="es-MX"/>
         </w:rPr>
-        <w:t>Longitud</w:t>
-      </w:r>
-      <w:r>
-        <w:rPr>
-          <w:lang w:val="es-MX"/>
-        </w:rPr>
-        <w:t xml:space="preserve"> 8 caracteres</w:t>
+        <w:t xml:space="preserve">Pruebas con un </w:t>
+      </w:r>
+      <w:proofErr w:type="spellStart"/>
+      <w:r>
+        <w:rPr>
+          <w:lang w:val="es-MX"/>
+        </w:rPr>
+        <w:t>alert</w:t>
+      </w:r>
+      <w:proofErr w:type="spellEnd"/>
+      <w:r>
+        <w:rPr>
+          <w:lang w:val="es-MX"/>
+        </w:rPr>
+        <w:t xml:space="preserve"> por el </w:t>
+      </w:r>
+      <w:bookmarkStart w:id="0" w:name="_GoBack"/>
+      <w:bookmarkEnd w:id="0"/>
+      <w:r>
+        <w:rPr>
+          <w:lang w:val="es-MX"/>
+        </w:rPr>
+        <w:t xml:space="preserve">momento, arriba ya lo mostré en pantalla al mensaje </w:t>
+      </w:r>
+    </w:p>
+    <w:p>
+      <w:pPr>
+        <w:rPr>
+          <w:lang w:val="es-MX"/>
+        </w:rPr>
+      </w:pPr>
+      <w:r>
+        <w:rPr>
+          <w:lang w:val="es-MX"/>
+        </w:rPr>
+        <w:t xml:space="preserve">Longitud menor a 7 caracteres </w:t>
       </w:r>
     </w:p>
     <w:p>
@@ -194,10 +202,10 @@
           <w:lang w:val="en-US"/>
         </w:rPr>
         <w:drawing>
-          <wp:inline distT="0" distB="0" distL="0" distR="0" wp14:anchorId="20BF7A8F" wp14:editId="21368A56">
-            <wp:extent cx="5612130" cy="1844040"/>
-            <wp:effectExtent l="0" t="0" r="7620" b="3810"/>
-            <wp:docPr id="1" name="Imagen 1"/>
+          <wp:inline distT="0" distB="0" distL="0" distR="0" wp14:anchorId="245AEEB1" wp14:editId="38C21657">
+            <wp:extent cx="5612130" cy="1825625"/>
+            <wp:effectExtent l="0" t="0" r="7620" b="3175"/>
+            <wp:docPr id="11" name="Imagen 11"/>
             <wp:cNvGraphicFramePr>
               <a:graphicFrameLocks xmlns:a="http://schemas.openxmlformats.org/drawingml/2006/main" noChangeAspect="1"/>
             </wp:cNvGraphicFramePr>
@@ -217,7 +225,7 @@
                   <pic:spPr>
                     <a:xfrm>
                       <a:off x="0" y="0"/>
-                      <a:ext cx="5612130" cy="1844040"/>
+                      <a:ext cx="5612130" cy="1825625"/>
                     </a:xfrm>
                     <a:prstGeom prst="rect">
                       <a:avLst/>
@@ -243,86 +251,30 @@
           <w:lang w:val="es-MX"/>
         </w:rPr>
       </w:pPr>
-    </w:p>
-    <w:p>
-      <w:pPr>
-        <w:rPr>
-          <w:lang w:val="es-MX"/>
-        </w:rPr>
-      </w:pPr>
-    </w:p>
-    <w:p>
-      <w:pPr>
-        <w:rPr>
-          <w:lang w:val="es-MX"/>
-        </w:rPr>
-      </w:pPr>
-    </w:p>
-    <w:p>
-      <w:pPr>
-        <w:rPr>
-          <w:lang w:val="es-MX"/>
-        </w:rPr>
-      </w:pPr>
-    </w:p>
-    <w:p>
-      <w:pPr>
-        <w:rPr>
-          <w:lang w:val="es-MX"/>
-        </w:rPr>
-      </w:pPr>
-    </w:p>
-    <w:p>
-      <w:pPr>
-        <w:rPr>
-          <w:lang w:val="es-MX"/>
-        </w:rPr>
-      </w:pPr>
-    </w:p>
-    <w:p>
-      <w:pPr>
-        <w:rPr>
-          <w:lang w:val="es-MX"/>
-        </w:rPr>
-      </w:pPr>
-    </w:p>
-    <w:p>
-      <w:pPr>
-        <w:rPr>
-          <w:lang w:val="es-MX"/>
-        </w:rPr>
-      </w:pPr>
-    </w:p>
-    <w:p>
-      <w:pPr>
-        <w:rPr>
-          <w:lang w:val="es-MX"/>
-        </w:rPr>
-      </w:pPr>
-    </w:p>
-    <w:p>
-      <w:pPr>
-        <w:rPr>
-          <w:lang w:val="es-MX"/>
-        </w:rPr>
-      </w:pPr>
-      <w:r>
-        <w:rPr>
-          <w:lang w:val="es-MX"/>
-        </w:rPr>
-        <w:lastRenderedPageBreak/>
-        <w:t xml:space="preserve">Longitud 7 caracteres validando la condición del octavo carácter </w:t>
-      </w:r>
+      <w:r>
+        <w:rPr>
+          <w:lang w:val="es-MX"/>
+        </w:rPr>
+        <w:t>Longitud mayor a 8 caracteres</w:t>
+      </w:r>
+    </w:p>
+    <w:p>
+      <w:pPr>
+        <w:rPr>
+          <w:lang w:val="es-MX"/>
+        </w:rPr>
+      </w:pPr>
       <w:r>
         <w:rPr>
           <w:noProof/>
           <w:lang w:val="en-US"/>
         </w:rPr>
+        <w:lastRenderedPageBreak/>
         <w:drawing>
-          <wp:inline distT="0" distB="0" distL="0" distR="0" wp14:anchorId="05433351" wp14:editId="303B55D5">
-            <wp:extent cx="5612130" cy="2289810"/>
+          <wp:inline distT="0" distB="0" distL="0" distR="0" wp14:anchorId="57A5D745" wp14:editId="72AEA957">
+            <wp:extent cx="5612130" cy="1602105"/>
             <wp:effectExtent l="0" t="0" r="7620" b="0"/>
-            <wp:docPr id="2" name="Imagen 2"/>
+            <wp:docPr id="12" name="Imagen 12"/>
             <wp:cNvGraphicFramePr>
               <a:graphicFrameLocks xmlns:a="http://schemas.openxmlformats.org/drawingml/2006/main" noChangeAspect="1"/>
             </wp:cNvGraphicFramePr>
@@ -342,7 +294,7 @@
                   <pic:spPr>
                     <a:xfrm>
                       <a:off x="0" y="0"/>
-                      <a:ext cx="5612130" cy="2289810"/>
+                      <a:ext cx="5612130" cy="1602105"/>
                     </a:xfrm>
                     <a:prstGeom prst="rect">
                       <a:avLst/>
@@ -354,48 +306,49 @@
           </wp:inline>
         </w:drawing>
       </w:r>
-      <w:r>
-        <w:rPr>
-          <w:lang w:val="es-MX"/>
-        </w:rPr>
-        <w:t xml:space="preserve"> </w:t>
-      </w:r>
-    </w:p>
-    <w:p>
-      <w:pPr>
-        <w:rPr>
-          <w:lang w:val="es-MX"/>
-        </w:rPr>
-      </w:pPr>
-    </w:p>
-    <w:p>
-      <w:pPr>
-        <w:rPr>
-          <w:lang w:val="es-MX"/>
-        </w:rPr>
-      </w:pPr>
-      <w:r>
-        <w:rPr>
-          <w:lang w:val="es-MX"/>
-        </w:rPr>
-        <w:t>Validamos primer digito MAYUSCULA</w:t>
-      </w:r>
-      <w:r>
-        <w:rPr>
-          <w:lang w:val="es-MX"/>
-        </w:rPr>
-        <w:br/>
-      </w:r>
+    </w:p>
+    <w:p>
+      <w:pPr>
+        <w:rPr>
+          <w:lang w:val="es-MX"/>
+        </w:rPr>
+      </w:pPr>
+    </w:p>
+    <w:p>
+      <w:pPr>
+        <w:rPr>
+          <w:lang w:val="es-MX"/>
+        </w:rPr>
+      </w:pPr>
+      <w:r>
+        <w:rPr>
+          <w:lang w:val="es-MX"/>
+        </w:rPr>
+        <w:t>Longitud</w:t>
+      </w:r>
+      <w:r>
+        <w:rPr>
+          <w:lang w:val="es-MX"/>
+        </w:rPr>
+        <w:t xml:space="preserve"> 8 caracteres</w:t>
+      </w:r>
+    </w:p>
+    <w:p>
+      <w:pPr>
+        <w:rPr>
+          <w:lang w:val="es-MX"/>
+        </w:rPr>
+      </w:pPr>
       <w:r>
         <w:rPr>
           <w:noProof/>
           <w:lang w:val="en-US"/>
         </w:rPr>
         <w:drawing>
-          <wp:inline distT="0" distB="0" distL="0" distR="0" wp14:anchorId="21182ECA" wp14:editId="0883D072">
-            <wp:extent cx="5612130" cy="2089785"/>
-            <wp:effectExtent l="0" t="0" r="7620" b="5715"/>
-            <wp:docPr id="3" name="Imagen 3"/>
+          <wp:inline distT="0" distB="0" distL="0" distR="0" wp14:anchorId="20BF7A8F" wp14:editId="21368A56">
+            <wp:extent cx="5612130" cy="1844040"/>
+            <wp:effectExtent l="0" t="0" r="7620" b="3810"/>
+            <wp:docPr id="1" name="Imagen 1"/>
             <wp:cNvGraphicFramePr>
               <a:graphicFrameLocks xmlns:a="http://schemas.openxmlformats.org/drawingml/2006/main" noChangeAspect="1"/>
             </wp:cNvGraphicFramePr>
@@ -415,7 +368,7 @@
                   <pic:spPr>
                     <a:xfrm>
                       <a:off x="0" y="0"/>
-                      <a:ext cx="5612130" cy="2089785"/>
+                      <a:ext cx="5612130" cy="1844040"/>
                     </a:xfrm>
                     <a:prstGeom prst="rect">
                       <a:avLst/>
@@ -448,29 +401,78 @@
           <w:lang w:val="es-MX"/>
         </w:rPr>
       </w:pPr>
-      <w:r>
-        <w:rPr>
-          <w:lang w:val="es-MX"/>
-        </w:rPr>
-        <w:t>Validamos segundo digito MAYUSCULA</w:t>
-      </w:r>
-    </w:p>
-    <w:p>
-      <w:pPr>
-        <w:rPr>
-          <w:lang w:val="es-MX"/>
-        </w:rPr>
-      </w:pPr>
+    </w:p>
+    <w:p>
+      <w:pPr>
+        <w:rPr>
+          <w:lang w:val="es-MX"/>
+        </w:rPr>
+      </w:pPr>
+    </w:p>
+    <w:p>
+      <w:pPr>
+        <w:rPr>
+          <w:lang w:val="es-MX"/>
+        </w:rPr>
+      </w:pPr>
+    </w:p>
+    <w:p>
+      <w:pPr>
+        <w:rPr>
+          <w:lang w:val="es-MX"/>
+        </w:rPr>
+      </w:pPr>
+    </w:p>
+    <w:p>
+      <w:pPr>
+        <w:rPr>
+          <w:lang w:val="es-MX"/>
+        </w:rPr>
+      </w:pPr>
+    </w:p>
+    <w:p>
+      <w:pPr>
+        <w:rPr>
+          <w:lang w:val="es-MX"/>
+        </w:rPr>
+      </w:pPr>
+    </w:p>
+    <w:p>
+      <w:pPr>
+        <w:rPr>
+          <w:lang w:val="es-MX"/>
+        </w:rPr>
+      </w:pPr>
+    </w:p>
+    <w:p>
+      <w:pPr>
+        <w:rPr>
+          <w:lang w:val="es-MX"/>
+        </w:rPr>
+      </w:pPr>
+    </w:p>
+    <w:p>
+      <w:pPr>
+        <w:rPr>
+          <w:lang w:val="es-MX"/>
+        </w:rPr>
+      </w:pPr>
+      <w:r>
+        <w:rPr>
+          <w:lang w:val="es-MX"/>
+        </w:rPr>
+        <w:t xml:space="preserve">Longitud 7 caracteres validando la condición del octavo carácter </w:t>
+      </w:r>
       <w:r>
         <w:rPr>
           <w:noProof/>
           <w:lang w:val="en-US"/>
         </w:rPr>
         <w:drawing>
-          <wp:inline distT="0" distB="0" distL="0" distR="0" wp14:anchorId="69FAB7B3" wp14:editId="0429910B">
-            <wp:extent cx="5612130" cy="2040890"/>
+          <wp:inline distT="0" distB="0" distL="0" distR="0" wp14:anchorId="05433351" wp14:editId="303B55D5">
+            <wp:extent cx="5612130" cy="2289810"/>
             <wp:effectExtent l="0" t="0" r="7620" b="0"/>
-            <wp:docPr id="4" name="Imagen 4"/>
+            <wp:docPr id="2" name="Imagen 2"/>
             <wp:cNvGraphicFramePr>
               <a:graphicFrameLocks xmlns:a="http://schemas.openxmlformats.org/drawingml/2006/main" noChangeAspect="1"/>
             </wp:cNvGraphicFramePr>
@@ -490,7 +492,7 @@
                   <pic:spPr>
                     <a:xfrm>
                       <a:off x="0" y="0"/>
-                      <a:ext cx="5612130" cy="2040890"/>
+                      <a:ext cx="5612130" cy="2289810"/>
                     </a:xfrm>
                     <a:prstGeom prst="rect">
                       <a:avLst/>
@@ -502,44 +504,49 @@
           </wp:inline>
         </w:drawing>
       </w:r>
-    </w:p>
-    <w:p>
-      <w:pPr>
-        <w:rPr>
-          <w:lang w:val="es-MX"/>
-        </w:rPr>
-      </w:pPr>
-    </w:p>
-    <w:p>
-      <w:pPr>
-        <w:rPr>
-          <w:lang w:val="es-MX"/>
-        </w:rPr>
-      </w:pPr>
-      <w:r>
-        <w:rPr>
-          <w:lang w:val="es-MX"/>
-        </w:rPr>
-        <w:t>Validamos tercer digito MAYUSCULA</w:t>
-      </w:r>
-    </w:p>
-    <w:p>
-      <w:pPr>
-        <w:rPr>
-          <w:lang w:val="es-MX"/>
-        </w:rPr>
-      </w:pPr>
+      <w:r>
+        <w:rPr>
+          <w:lang w:val="es-MX"/>
+        </w:rPr>
+        <w:t xml:space="preserve"> </w:t>
+      </w:r>
+    </w:p>
+    <w:p>
+      <w:pPr>
+        <w:rPr>
+          <w:lang w:val="es-MX"/>
+        </w:rPr>
+      </w:pPr>
+    </w:p>
+    <w:p>
+      <w:pPr>
+        <w:rPr>
+          <w:lang w:val="es-MX"/>
+        </w:rPr>
+      </w:pPr>
+      <w:r>
+        <w:rPr>
+          <w:lang w:val="es-MX"/>
+        </w:rPr>
+        <w:lastRenderedPageBreak/>
+        <w:t>Validamos primer digito MAYUSCULA</w:t>
+      </w:r>
+      <w:r>
+        <w:rPr>
+          <w:lang w:val="es-MX"/>
+        </w:rPr>
+        <w:br/>
+      </w:r>
       <w:r>
         <w:rPr>
           <w:noProof/>
           <w:lang w:val="en-US"/>
         </w:rPr>
-        <w:lastRenderedPageBreak/>
         <w:drawing>
-          <wp:inline distT="0" distB="0" distL="0" distR="0" wp14:anchorId="6713F7F9" wp14:editId="283D3EAD">
-            <wp:extent cx="5612130" cy="1924050"/>
-            <wp:effectExtent l="0" t="0" r="7620" b="0"/>
-            <wp:docPr id="5" name="Imagen 5"/>
+          <wp:inline distT="0" distB="0" distL="0" distR="0" wp14:anchorId="21182ECA" wp14:editId="0883D072">
+            <wp:extent cx="5612130" cy="2089785"/>
+            <wp:effectExtent l="0" t="0" r="7620" b="5715"/>
+            <wp:docPr id="3" name="Imagen 3"/>
             <wp:cNvGraphicFramePr>
               <a:graphicFrameLocks xmlns:a="http://schemas.openxmlformats.org/drawingml/2006/main" noChangeAspect="1"/>
             </wp:cNvGraphicFramePr>
@@ -559,7 +566,7 @@
                   <pic:spPr>
                     <a:xfrm>
                       <a:off x="0" y="0"/>
-                      <a:ext cx="5612130" cy="1924050"/>
+                      <a:ext cx="5612130" cy="2089785"/>
                     </a:xfrm>
                     <a:prstGeom prst="rect">
                       <a:avLst/>
@@ -585,11 +592,18 @@
           <w:lang w:val="es-MX"/>
         </w:rPr>
       </w:pPr>
-      <w:r>
-        <w:rPr>
-          <w:lang w:val="es-MX"/>
-        </w:rPr>
-        <w:t>Validamos cuarto digito GUION</w:t>
+    </w:p>
+    <w:p>
+      <w:pPr>
+        <w:rPr>
+          <w:lang w:val="es-MX"/>
+        </w:rPr>
+      </w:pPr>
+      <w:r>
+        <w:rPr>
+          <w:lang w:val="es-MX"/>
+        </w:rPr>
+        <w:t>Validamos segundo digito MAYUSCULA</w:t>
       </w:r>
     </w:p>
     <w:p>
@@ -604,10 +618,10 @@
           <w:lang w:val="en-US"/>
         </w:rPr>
         <w:drawing>
-          <wp:inline distT="0" distB="0" distL="0" distR="0" wp14:anchorId="64FD431C" wp14:editId="030912EC">
-            <wp:extent cx="5612130" cy="1796415"/>
+          <wp:inline distT="0" distB="0" distL="0" distR="0" wp14:anchorId="69FAB7B3" wp14:editId="0429910B">
+            <wp:extent cx="5612130" cy="2040890"/>
             <wp:effectExtent l="0" t="0" r="7620" b="0"/>
-            <wp:docPr id="6" name="Imagen 6"/>
+            <wp:docPr id="4" name="Imagen 4"/>
             <wp:cNvGraphicFramePr>
               <a:graphicFrameLocks xmlns:a="http://schemas.openxmlformats.org/drawingml/2006/main" noChangeAspect="1"/>
             </wp:cNvGraphicFramePr>
@@ -627,7 +641,7 @@
                   <pic:spPr>
                     <a:xfrm>
                       <a:off x="0" y="0"/>
-                      <a:ext cx="5612130" cy="1796415"/>
+                      <a:ext cx="5612130" cy="2040890"/>
                     </a:xfrm>
                     <a:prstGeom prst="rect">
                       <a:avLst/>
@@ -653,67 +667,11 @@
           <w:lang w:val="es-MX"/>
         </w:rPr>
       </w:pPr>
-    </w:p>
-    <w:p>
-      <w:pPr>
-        <w:rPr>
-          <w:lang w:val="es-MX"/>
-        </w:rPr>
-      </w:pPr>
-    </w:p>
-    <w:p>
-      <w:pPr>
-        <w:rPr>
-          <w:lang w:val="es-MX"/>
-        </w:rPr>
-      </w:pPr>
-    </w:p>
-    <w:p>
-      <w:pPr>
-        <w:rPr>
-          <w:lang w:val="es-MX"/>
-        </w:rPr>
-      </w:pPr>
-    </w:p>
-    <w:p>
-      <w:pPr>
-        <w:rPr>
-          <w:lang w:val="es-MX"/>
-        </w:rPr>
-      </w:pPr>
-    </w:p>
-    <w:p>
-      <w:pPr>
-        <w:rPr>
-          <w:lang w:val="es-MX"/>
-        </w:rPr>
-      </w:pPr>
-    </w:p>
-    <w:p>
-      <w:pPr>
-        <w:rPr>
-          <w:lang w:val="es-MX"/>
-        </w:rPr>
-      </w:pPr>
-    </w:p>
-    <w:p>
-      <w:pPr>
-        <w:rPr>
-          <w:lang w:val="es-MX"/>
-        </w:rPr>
-      </w:pPr>
-    </w:p>
-    <w:p>
-      <w:pPr>
-        <w:rPr>
-          <w:lang w:val="es-MX"/>
-        </w:rPr>
-      </w:pPr>
-      <w:r>
-        <w:rPr>
-          <w:lang w:val="es-MX"/>
-        </w:rPr>
-        <w:t>Validamos quinto digito NUMERO</w:t>
+      <w:r>
+        <w:rPr>
+          <w:lang w:val="es-MX"/>
+        </w:rPr>
+        <w:t>Validamos tercer digito MAYUSCULA</w:t>
       </w:r>
     </w:p>
     <w:p>
@@ -728,10 +686,10 @@
           <w:lang w:val="en-US"/>
         </w:rPr>
         <w:drawing>
-          <wp:inline distT="0" distB="0" distL="0" distR="0" wp14:anchorId="1C5F75A6" wp14:editId="0EFB8193">
-            <wp:extent cx="5612130" cy="1760855"/>
+          <wp:inline distT="0" distB="0" distL="0" distR="0" wp14:anchorId="6713F7F9" wp14:editId="283D3EAD">
+            <wp:extent cx="5612130" cy="1924050"/>
             <wp:effectExtent l="0" t="0" r="7620" b="0"/>
-            <wp:docPr id="7" name="Imagen 7"/>
+            <wp:docPr id="5" name="Imagen 5"/>
             <wp:cNvGraphicFramePr>
               <a:graphicFrameLocks xmlns:a="http://schemas.openxmlformats.org/drawingml/2006/main" noChangeAspect="1"/>
             </wp:cNvGraphicFramePr>
@@ -751,7 +709,7 @@
                   <pic:spPr>
                     <a:xfrm>
                       <a:off x="0" y="0"/>
-                      <a:ext cx="5612130" cy="1760855"/>
+                      <a:ext cx="5612130" cy="1924050"/>
                     </a:xfrm>
                     <a:prstGeom prst="rect">
                       <a:avLst/>
@@ -781,7 +739,7 @@
         <w:rPr>
           <w:lang w:val="es-MX"/>
         </w:rPr>
-        <w:t>Validamos sexto digito NUMERO</w:t>
+        <w:t>Validamos cuarto digito GUION</w:t>
       </w:r>
     </w:p>
     <w:p>
@@ -797,10 +755,10 @@
         </w:rPr>
         <w:lastRenderedPageBreak/>
         <w:drawing>
-          <wp:inline distT="0" distB="0" distL="0" distR="0" wp14:anchorId="0E3FF96A" wp14:editId="3A286454">
-            <wp:extent cx="5612130" cy="1639570"/>
+          <wp:inline distT="0" distB="0" distL="0" distR="0" wp14:anchorId="64FD431C" wp14:editId="030912EC">
+            <wp:extent cx="5612130" cy="1796415"/>
             <wp:effectExtent l="0" t="0" r="7620" b="0"/>
-            <wp:docPr id="8" name="Imagen 8"/>
+            <wp:docPr id="6" name="Imagen 6"/>
             <wp:cNvGraphicFramePr>
               <a:graphicFrameLocks xmlns:a="http://schemas.openxmlformats.org/drawingml/2006/main" noChangeAspect="1"/>
             </wp:cNvGraphicFramePr>
@@ -820,7 +778,7 @@
                   <pic:spPr>
                     <a:xfrm>
                       <a:off x="0" y="0"/>
-                      <a:ext cx="5612130" cy="1639570"/>
+                      <a:ext cx="5612130" cy="1796415"/>
                     </a:xfrm>
                     <a:prstGeom prst="rect">
                       <a:avLst/>
@@ -846,34 +804,68 @@
           <w:lang w:val="es-MX"/>
         </w:rPr>
       </w:pPr>
-      <w:r>
-        <w:rPr>
-          <w:lang w:val="es-MX"/>
-        </w:rPr>
-        <w:t>Validamos séptimo digito NUMERO</w:t>
-      </w:r>
-      <w:r>
-        <w:rPr>
-          <w:lang w:val="es-MX"/>
-        </w:rPr>
-        <w:t xml:space="preserve"> y al resultar ser válida la placa limpiamos el </w:t>
-      </w:r>
-      <w:proofErr w:type="spellStart"/>
-      <w:r>
-        <w:rPr>
-          <w:lang w:val="es-MX"/>
-        </w:rPr>
-        <w:t>label</w:t>
-      </w:r>
-      <w:proofErr w:type="spellEnd"/>
-      <w:r>
-        <w:rPr>
-          <w:lang w:val="es-MX"/>
-        </w:rPr>
-        <w:t xml:space="preserve"> y así quede sin algún error marcado anteriormente</w:t>
-      </w:r>
-      <w:bookmarkStart w:id="0" w:name="_GoBack"/>
-      <w:bookmarkEnd w:id="0"/>
+    </w:p>
+    <w:p>
+      <w:pPr>
+        <w:rPr>
+          <w:lang w:val="es-MX"/>
+        </w:rPr>
+      </w:pPr>
+    </w:p>
+    <w:p>
+      <w:pPr>
+        <w:rPr>
+          <w:lang w:val="es-MX"/>
+        </w:rPr>
+      </w:pPr>
+    </w:p>
+    <w:p>
+      <w:pPr>
+        <w:rPr>
+          <w:lang w:val="es-MX"/>
+        </w:rPr>
+      </w:pPr>
+    </w:p>
+    <w:p>
+      <w:pPr>
+        <w:rPr>
+          <w:lang w:val="es-MX"/>
+        </w:rPr>
+      </w:pPr>
+    </w:p>
+    <w:p>
+      <w:pPr>
+        <w:rPr>
+          <w:lang w:val="es-MX"/>
+        </w:rPr>
+      </w:pPr>
+    </w:p>
+    <w:p>
+      <w:pPr>
+        <w:rPr>
+          <w:lang w:val="es-MX"/>
+        </w:rPr>
+      </w:pPr>
+    </w:p>
+    <w:p>
+      <w:pPr>
+        <w:rPr>
+          <w:lang w:val="es-MX"/>
+        </w:rPr>
+      </w:pPr>
+    </w:p>
+    <w:p>
+      <w:pPr>
+        <w:rPr>
+          <w:lang w:val="es-MX"/>
+        </w:rPr>
+      </w:pPr>
+      <w:r>
+        <w:rPr>
+          <w:lang w:val="es-MX"/>
+        </w:rPr>
+        <w:t>Validamos quinto digito NUMERO</w:t>
+      </w:r>
     </w:p>
     <w:p>
       <w:pPr>
@@ -887,10 +879,10 @@
           <w:lang w:val="en-US"/>
         </w:rPr>
         <w:drawing>
-          <wp:inline distT="0" distB="0" distL="0" distR="0" wp14:anchorId="3A9B8F76" wp14:editId="64CFA190">
-            <wp:extent cx="5612130" cy="1490980"/>
+          <wp:inline distT="0" distB="0" distL="0" distR="0" wp14:anchorId="1C5F75A6" wp14:editId="0EFB8193">
+            <wp:extent cx="5612130" cy="1760855"/>
             <wp:effectExtent l="0" t="0" r="7620" b="0"/>
-            <wp:docPr id="9" name="Imagen 9"/>
+            <wp:docPr id="7" name="Imagen 7"/>
             <wp:cNvGraphicFramePr>
               <a:graphicFrameLocks xmlns:a="http://schemas.openxmlformats.org/drawingml/2006/main" noChangeAspect="1"/>
             </wp:cNvGraphicFramePr>
@@ -910,6 +902,163 @@
                   <pic:spPr>
                     <a:xfrm>
                       <a:off x="0" y="0"/>
+                      <a:ext cx="5612130" cy="1760855"/>
+                    </a:xfrm>
+                    <a:prstGeom prst="rect">
+                      <a:avLst/>
+                    </a:prstGeom>
+                  </pic:spPr>
+                </pic:pic>
+              </a:graphicData>
+            </a:graphic>
+          </wp:inline>
+        </w:drawing>
+      </w:r>
+    </w:p>
+    <w:p>
+      <w:pPr>
+        <w:rPr>
+          <w:lang w:val="es-MX"/>
+        </w:rPr>
+      </w:pPr>
+    </w:p>
+    <w:p>
+      <w:pPr>
+        <w:rPr>
+          <w:lang w:val="es-MX"/>
+        </w:rPr>
+      </w:pPr>
+      <w:r>
+        <w:rPr>
+          <w:lang w:val="es-MX"/>
+        </w:rPr>
+        <w:t>Validamos sexto digito NUMERO</w:t>
+      </w:r>
+    </w:p>
+    <w:p>
+      <w:pPr>
+        <w:rPr>
+          <w:lang w:val="es-MX"/>
+        </w:rPr>
+      </w:pPr>
+      <w:r>
+        <w:rPr>
+          <w:noProof/>
+          <w:lang w:val="en-US"/>
+        </w:rPr>
+        <w:drawing>
+          <wp:inline distT="0" distB="0" distL="0" distR="0" wp14:anchorId="0E3FF96A" wp14:editId="3A286454">
+            <wp:extent cx="5612130" cy="1639570"/>
+            <wp:effectExtent l="0" t="0" r="7620" b="0"/>
+            <wp:docPr id="8" name="Imagen 8"/>
+            <wp:cNvGraphicFramePr>
+              <a:graphicFrameLocks xmlns:a="http://schemas.openxmlformats.org/drawingml/2006/main" noChangeAspect="1"/>
+            </wp:cNvGraphicFramePr>
+            <a:graphic xmlns:a="http://schemas.openxmlformats.org/drawingml/2006/main">
+              <a:graphicData uri="http://schemas.openxmlformats.org/drawingml/2006/picture">
+                <pic:pic xmlns:pic="http://schemas.openxmlformats.org/drawingml/2006/picture">
+                  <pic:nvPicPr>
+                    <pic:cNvPr id="1" name=""/>
+                    <pic:cNvPicPr/>
+                  </pic:nvPicPr>
+                  <pic:blipFill>
+                    <a:blip r:embed="rId15"/>
+                    <a:stretch>
+                      <a:fillRect/>
+                    </a:stretch>
+                  </pic:blipFill>
+                  <pic:spPr>
+                    <a:xfrm>
+                      <a:off x="0" y="0"/>
+                      <a:ext cx="5612130" cy="1639570"/>
+                    </a:xfrm>
+                    <a:prstGeom prst="rect">
+                      <a:avLst/>
+                    </a:prstGeom>
+                  </pic:spPr>
+                </pic:pic>
+              </a:graphicData>
+            </a:graphic>
+          </wp:inline>
+        </w:drawing>
+      </w:r>
+    </w:p>
+    <w:p>
+      <w:pPr>
+        <w:rPr>
+          <w:lang w:val="es-MX"/>
+        </w:rPr>
+      </w:pPr>
+    </w:p>
+    <w:p>
+      <w:pPr>
+        <w:rPr>
+          <w:lang w:val="es-MX"/>
+        </w:rPr>
+      </w:pPr>
+      <w:r>
+        <w:rPr>
+          <w:lang w:val="es-MX"/>
+        </w:rPr>
+        <w:t>Validamos séptimo digito NUMERO</w:t>
+      </w:r>
+      <w:r>
+        <w:rPr>
+          <w:lang w:val="es-MX"/>
+        </w:rPr>
+        <w:t xml:space="preserve"> y al resultar ser válida la placa limpiamos el </w:t>
+      </w:r>
+      <w:proofErr w:type="spellStart"/>
+      <w:r>
+        <w:rPr>
+          <w:lang w:val="es-MX"/>
+        </w:rPr>
+        <w:t>label</w:t>
+      </w:r>
+      <w:proofErr w:type="spellEnd"/>
+      <w:r>
+        <w:rPr>
+          <w:lang w:val="es-MX"/>
+        </w:rPr>
+        <w:t xml:space="preserve"> y así quede sin algún error marcado anteriormente</w:t>
+      </w:r>
+    </w:p>
+    <w:p>
+      <w:pPr>
+        <w:rPr>
+          <w:lang w:val="es-MX"/>
+        </w:rPr>
+      </w:pPr>
+      <w:r>
+        <w:rPr>
+          <w:noProof/>
+          <w:lang w:val="en-US"/>
+        </w:rPr>
+        <w:lastRenderedPageBreak/>
+        <w:drawing>
+          <wp:inline distT="0" distB="0" distL="0" distR="0" wp14:anchorId="3A9B8F76" wp14:editId="64CFA190">
+            <wp:extent cx="5612130" cy="1490980"/>
+            <wp:effectExtent l="0" t="0" r="7620" b="0"/>
+            <wp:docPr id="9" name="Imagen 9"/>
+            <wp:cNvGraphicFramePr>
+              <a:graphicFrameLocks xmlns:a="http://schemas.openxmlformats.org/drawingml/2006/main" noChangeAspect="1"/>
+            </wp:cNvGraphicFramePr>
+            <a:graphic xmlns:a="http://schemas.openxmlformats.org/drawingml/2006/main">
+              <a:graphicData uri="http://schemas.openxmlformats.org/drawingml/2006/picture">
+                <pic:pic xmlns:pic="http://schemas.openxmlformats.org/drawingml/2006/picture">
+                  <pic:nvPicPr>
+                    <pic:cNvPr id="1" name=""/>
+                    <pic:cNvPicPr/>
+                  </pic:nvPicPr>
+                  <pic:blipFill>
+                    <a:blip r:embed="rId16"/>
+                    <a:stretch>
+                      <a:fillRect/>
+                    </a:stretch>
+                  </pic:blipFill>
+                  <pic:spPr>
+                    <a:xfrm>
+                      <a:off x="0" y="0"/>
                       <a:ext cx="5612130" cy="1490980"/>
                     </a:xfrm>
                     <a:prstGeom prst="rect">
@@ -970,7 +1119,7 @@
                     <pic:cNvPicPr/>
                   </pic:nvPicPr>
                   <pic:blipFill>
-                    <a:blip r:embed="rId15"/>
+                    <a:blip r:embed="rId17"/>
                     <a:stretch>
                       <a:fillRect/>
                     </a:stretch>

</xml_diff>

<commit_message>
validacion de provincia acorde a la primera letra de la placa
</commit_message>
<xml_diff>
--- a/placas/Evidencias ejercicio validación de placa.docx
+++ b/placas/Evidencias ejercicio validación de placa.docx
@@ -41,8 +41,9 @@
       <w:r>
         <w:rPr>
           <w:b/>
-          <w:sz w:val="32"/>
-          <w:lang w:val="es-MX"/>
+          <w:noProof/>
+          <w:sz w:val="32"/>
+          <w:lang w:val="en-US"/>
         </w:rPr>
         <w:drawing>
           <wp:inline distT="0" distB="0" distL="0" distR="0" wp14:anchorId="73699883" wp14:editId="67703727">
@@ -96,7 +97,8 @@
       </w:pPr>
       <w:r>
         <w:rPr>
-          <w:lang w:val="es-MX"/>
+          <w:noProof/>
+          <w:lang w:val="en-US"/>
         </w:rPr>
         <w:drawing>
           <wp:inline distT="0" distB="0" distL="0" distR="0" wp14:anchorId="135EFE05" wp14:editId="60492BAB">
@@ -166,15 +168,7 @@
         <w:rPr>
           <w:lang w:val="es-MX"/>
         </w:rPr>
-        <w:t xml:space="preserve"> por el </w:t>
-      </w:r>
-      <w:bookmarkStart w:id="0" w:name="_GoBack"/>
-      <w:bookmarkEnd w:id="0"/>
-      <w:r>
-        <w:rPr>
-          <w:lang w:val="es-MX"/>
-        </w:rPr>
-        <w:t xml:space="preserve">momento, arriba ya lo mostré en pantalla al mensaje </w:t>
+        <w:t xml:space="preserve"> por el momento, arriba ya lo mostré en pantalla al mensaje </w:t>
       </w:r>
     </w:p>
     <w:p>
@@ -1139,6 +1133,535 @@
           </wp:inline>
         </w:drawing>
       </w:r>
+    </w:p>
+    <w:p>
+      <w:pPr>
+        <w:rPr>
+          <w:lang w:val="es-MX"/>
+        </w:rPr>
+      </w:pPr>
+    </w:p>
+    <w:p>
+      <w:pPr>
+        <w:rPr>
+          <w:lang w:val="es-MX"/>
+        </w:rPr>
+      </w:pPr>
+    </w:p>
+    <w:p>
+      <w:pPr>
+        <w:rPr>
+          <w:lang w:val="es-MX"/>
+        </w:rPr>
+      </w:pPr>
+    </w:p>
+    <w:p>
+      <w:pPr>
+        <w:rPr>
+          <w:lang w:val="es-MX"/>
+        </w:rPr>
+      </w:pPr>
+    </w:p>
+    <w:p>
+      <w:pPr>
+        <w:rPr>
+          <w:lang w:val="es-MX"/>
+        </w:rPr>
+      </w:pPr>
+    </w:p>
+    <w:p>
+      <w:pPr>
+        <w:rPr>
+          <w:lang w:val="es-MX"/>
+        </w:rPr>
+      </w:pPr>
+    </w:p>
+    <w:p>
+      <w:pPr>
+        <w:rPr>
+          <w:lang w:val="es-MX"/>
+        </w:rPr>
+      </w:pPr>
+    </w:p>
+    <w:p>
+      <w:pPr>
+        <w:rPr>
+          <w:lang w:val="es-MX"/>
+        </w:rPr>
+      </w:pPr>
+    </w:p>
+    <w:p>
+      <w:pPr>
+        <w:rPr>
+          <w:lang w:val="es-MX"/>
+        </w:rPr>
+      </w:pPr>
+    </w:p>
+    <w:p>
+      <w:pPr>
+        <w:rPr>
+          <w:lang w:val="es-MX"/>
+        </w:rPr>
+      </w:pPr>
+    </w:p>
+    <w:p>
+      <w:pPr>
+        <w:rPr>
+          <w:lang w:val="es-MX"/>
+        </w:rPr>
+      </w:pPr>
+    </w:p>
+    <w:p>
+      <w:pPr>
+        <w:rPr>
+          <w:lang w:val="es-MX"/>
+        </w:rPr>
+      </w:pPr>
+    </w:p>
+    <w:p>
+      <w:pPr>
+        <w:rPr>
+          <w:lang w:val="es-MX"/>
+        </w:rPr>
+      </w:pPr>
+    </w:p>
+    <w:p>
+      <w:pPr>
+        <w:rPr>
+          <w:lang w:val="es-MX"/>
+        </w:rPr>
+      </w:pPr>
+    </w:p>
+    <w:p>
+      <w:pPr>
+        <w:rPr>
+          <w:lang w:val="es-MX"/>
+        </w:rPr>
+      </w:pPr>
+    </w:p>
+    <w:p>
+      <w:pPr>
+        <w:rPr>
+          <w:lang w:val="es-MX"/>
+        </w:rPr>
+      </w:pPr>
+    </w:p>
+    <w:p>
+      <w:pPr>
+        <w:rPr>
+          <w:lang w:val="es-MX"/>
+        </w:rPr>
+      </w:pPr>
+    </w:p>
+    <w:p>
+      <w:pPr>
+        <w:rPr>
+          <w:lang w:val="es-MX"/>
+        </w:rPr>
+      </w:pPr>
+    </w:p>
+    <w:p>
+      <w:pPr>
+        <w:rPr>
+          <w:lang w:val="es-MX"/>
+        </w:rPr>
+      </w:pPr>
+    </w:p>
+    <w:p>
+      <w:pPr>
+        <w:rPr>
+          <w:lang w:val="es-MX"/>
+        </w:rPr>
+      </w:pPr>
+    </w:p>
+    <w:p>
+      <w:pPr>
+        <w:rPr>
+          <w:lang w:val="es-MX"/>
+        </w:rPr>
+      </w:pPr>
+    </w:p>
+    <w:p>
+      <w:pPr>
+        <w:rPr>
+          <w:lang w:val="es-MX"/>
+        </w:rPr>
+      </w:pPr>
+    </w:p>
+    <w:p>
+      <w:pPr>
+        <w:rPr>
+          <w:lang w:val="es-MX"/>
+        </w:rPr>
+      </w:pPr>
+    </w:p>
+    <w:p>
+      <w:pPr>
+        <w:rPr>
+          <w:lang w:val="es-MX"/>
+        </w:rPr>
+      </w:pPr>
+    </w:p>
+    <w:p>
+      <w:pPr>
+        <w:rPr>
+          <w:lang w:val="es-MX"/>
+        </w:rPr>
+      </w:pPr>
+    </w:p>
+    <w:p>
+      <w:pPr>
+        <w:rPr>
+          <w:lang w:val="es-MX"/>
+        </w:rPr>
+      </w:pPr>
+    </w:p>
+    <w:p>
+      <w:pPr>
+        <w:rPr>
+          <w:lang w:val="es-MX"/>
+        </w:rPr>
+      </w:pPr>
+    </w:p>
+    <w:p>
+      <w:pPr>
+        <w:rPr>
+          <w:lang w:val="es-MX"/>
+        </w:rPr>
+      </w:pPr>
+    </w:p>
+    <w:p>
+      <w:pPr>
+        <w:jc w:val="center"/>
+        <w:rPr>
+          <w:b/>
+          <w:sz w:val="32"/>
+          <w:lang w:val="es-MX"/>
+        </w:rPr>
+      </w:pPr>
+      <w:r>
+        <w:rPr>
+          <w:b/>
+          <w:sz w:val="32"/>
+          <w:lang w:val="es-MX"/>
+        </w:rPr>
+        <w:lastRenderedPageBreak/>
+        <w:t>Evidenci</w:t>
+      </w:r>
+      <w:r>
+        <w:rPr>
+          <w:b/>
+          <w:sz w:val="32"/>
+          <w:lang w:val="es-MX"/>
+        </w:rPr>
+        <w:t>as ejercicio validación de provincia</w:t>
+      </w:r>
+    </w:p>
+    <w:p>
+      <w:pPr>
+        <w:rPr>
+          <w:b/>
+          <w:sz w:val="32"/>
+          <w:lang w:val="es-MX"/>
+        </w:rPr>
+      </w:pPr>
+    </w:p>
+    <w:p>
+      <w:pPr>
+        <w:rPr>
+          <w:sz w:val="32"/>
+          <w:lang w:val="es-MX"/>
+        </w:rPr>
+      </w:pPr>
+      <w:r>
+        <w:rPr>
+          <w:sz w:val="32"/>
+          <w:lang w:val="es-MX"/>
+        </w:rPr>
+        <w:t>Provincia correcta y estructura valida</w:t>
+      </w:r>
+    </w:p>
+    <w:p>
+      <w:pPr>
+        <w:jc w:val="center"/>
+        <w:rPr>
+          <w:b/>
+          <w:sz w:val="32"/>
+          <w:lang w:val="es-MX"/>
+        </w:rPr>
+      </w:pPr>
+      <w:r>
+        <w:rPr>
+          <w:b/>
+          <w:sz w:val="32"/>
+          <w:lang w:val="es-MX"/>
+        </w:rPr>
+        <w:drawing>
+          <wp:inline distT="0" distB="0" distL="0" distR="0" wp14:anchorId="19A1E435" wp14:editId="2A876F12">
+            <wp:extent cx="5612130" cy="1715770"/>
+            <wp:effectExtent l="0" t="0" r="7620" b="0"/>
+            <wp:docPr id="15" name="Imagen 15"/>
+            <wp:cNvGraphicFramePr>
+              <a:graphicFrameLocks xmlns:a="http://schemas.openxmlformats.org/drawingml/2006/main" noChangeAspect="1"/>
+            </wp:cNvGraphicFramePr>
+            <a:graphic xmlns:a="http://schemas.openxmlformats.org/drawingml/2006/main">
+              <a:graphicData uri="http://schemas.openxmlformats.org/drawingml/2006/picture">
+                <pic:pic xmlns:pic="http://schemas.openxmlformats.org/drawingml/2006/picture">
+                  <pic:nvPicPr>
+                    <pic:cNvPr id="1" name=""/>
+                    <pic:cNvPicPr/>
+                  </pic:nvPicPr>
+                  <pic:blipFill>
+                    <a:blip r:embed="rId4"/>
+                    <a:stretch>
+                      <a:fillRect/>
+                    </a:stretch>
+                  </pic:blipFill>
+                  <pic:spPr>
+                    <a:xfrm>
+                      <a:off x="0" y="0"/>
+                      <a:ext cx="5612130" cy="1715770"/>
+                    </a:xfrm>
+                    <a:prstGeom prst="rect">
+                      <a:avLst/>
+                    </a:prstGeom>
+                  </pic:spPr>
+                </pic:pic>
+              </a:graphicData>
+            </a:graphic>
+          </wp:inline>
+        </w:drawing>
+      </w:r>
+    </w:p>
+    <w:p>
+      <w:pPr>
+        <w:rPr>
+          <w:b/>
+          <w:sz w:val="32"/>
+          <w:lang w:val="es-MX"/>
+        </w:rPr>
+      </w:pPr>
+      <w:bookmarkStart w:id="0" w:name="_GoBack"/>
+      <w:bookmarkEnd w:id="0"/>
+    </w:p>
+    <w:p>
+      <w:pPr>
+        <w:rPr>
+          <w:b/>
+          <w:sz w:val="32"/>
+          <w:lang w:val="es-MX"/>
+        </w:rPr>
+      </w:pPr>
+      <w:r>
+        <w:rPr>
+          <w:b/>
+          <w:sz w:val="32"/>
+          <w:lang w:val="es-MX"/>
+        </w:rPr>
+        <w:t>Estructura incorrecta por lo tanto provincia incorrecta</w:t>
+      </w:r>
+    </w:p>
+    <w:p>
+      <w:pPr>
+        <w:rPr>
+          <w:b/>
+          <w:sz w:val="32"/>
+          <w:lang w:val="es-MX"/>
+        </w:rPr>
+      </w:pPr>
+      <w:r>
+        <w:rPr>
+          <w:b/>
+          <w:sz w:val="32"/>
+          <w:lang w:val="es-MX"/>
+        </w:rPr>
+        <w:drawing>
+          <wp:inline distT="0" distB="0" distL="0" distR="0" wp14:anchorId="754DC355" wp14:editId="0A8D1BBD">
+            <wp:extent cx="5612130" cy="2054225"/>
+            <wp:effectExtent l="0" t="0" r="7620" b="3175"/>
+            <wp:docPr id="16" name="Imagen 16"/>
+            <wp:cNvGraphicFramePr>
+              <a:graphicFrameLocks xmlns:a="http://schemas.openxmlformats.org/drawingml/2006/main" noChangeAspect="1"/>
+            </wp:cNvGraphicFramePr>
+            <a:graphic xmlns:a="http://schemas.openxmlformats.org/drawingml/2006/main">
+              <a:graphicData uri="http://schemas.openxmlformats.org/drawingml/2006/picture">
+                <pic:pic xmlns:pic="http://schemas.openxmlformats.org/drawingml/2006/picture">
+                  <pic:nvPicPr>
+                    <pic:cNvPr id="1" name=""/>
+                    <pic:cNvPicPr/>
+                  </pic:nvPicPr>
+                  <pic:blipFill>
+                    <a:blip r:embed="rId18"/>
+                    <a:stretch>
+                      <a:fillRect/>
+                    </a:stretch>
+                  </pic:blipFill>
+                  <pic:spPr>
+                    <a:xfrm>
+                      <a:off x="0" y="0"/>
+                      <a:ext cx="5612130" cy="2054225"/>
+                    </a:xfrm>
+                    <a:prstGeom prst="rect">
+                      <a:avLst/>
+                    </a:prstGeom>
+                  </pic:spPr>
+                </pic:pic>
+              </a:graphicData>
+            </a:graphic>
+          </wp:inline>
+        </w:drawing>
+      </w:r>
+    </w:p>
+    <w:p>
+      <w:pPr>
+        <w:rPr>
+          <w:b/>
+          <w:sz w:val="32"/>
+          <w:lang w:val="es-MX"/>
+        </w:rPr>
+      </w:pPr>
+    </w:p>
+    <w:p>
+      <w:pPr>
+        <w:rPr>
+          <w:b/>
+          <w:sz w:val="32"/>
+          <w:lang w:val="es-MX"/>
+        </w:rPr>
+      </w:pPr>
+      <w:r>
+        <w:rPr>
+          <w:b/>
+          <w:sz w:val="32"/>
+          <w:lang w:val="es-MX"/>
+        </w:rPr>
+        <w:t>Provincia incorrecta con estructura valida</w:t>
+      </w:r>
+    </w:p>
+    <w:p>
+      <w:pPr>
+        <w:rPr>
+          <w:b/>
+          <w:sz w:val="32"/>
+          <w:lang w:val="es-MX"/>
+        </w:rPr>
+      </w:pPr>
+      <w:r>
+        <w:rPr>
+          <w:b/>
+          <w:sz w:val="32"/>
+          <w:lang w:val="es-MX"/>
+        </w:rPr>
+        <w:drawing>
+          <wp:inline distT="0" distB="0" distL="0" distR="0" wp14:anchorId="11FC37AA" wp14:editId="4950F369">
+            <wp:extent cx="5612130" cy="1967865"/>
+            <wp:effectExtent l="0" t="0" r="7620" b="0"/>
+            <wp:docPr id="17" name="Imagen 17"/>
+            <wp:cNvGraphicFramePr>
+              <a:graphicFrameLocks xmlns:a="http://schemas.openxmlformats.org/drawingml/2006/main" noChangeAspect="1"/>
+            </wp:cNvGraphicFramePr>
+            <a:graphic xmlns:a="http://schemas.openxmlformats.org/drawingml/2006/main">
+              <a:graphicData uri="http://schemas.openxmlformats.org/drawingml/2006/picture">
+                <pic:pic xmlns:pic="http://schemas.openxmlformats.org/drawingml/2006/picture">
+                  <pic:nvPicPr>
+                    <pic:cNvPr id="1" name=""/>
+                    <pic:cNvPicPr/>
+                  </pic:nvPicPr>
+                  <pic:blipFill>
+                    <a:blip r:embed="rId19"/>
+                    <a:stretch>
+                      <a:fillRect/>
+                    </a:stretch>
+                  </pic:blipFill>
+                  <pic:spPr>
+                    <a:xfrm>
+                      <a:off x="0" y="0"/>
+                      <a:ext cx="5612130" cy="1967865"/>
+                    </a:xfrm>
+                    <a:prstGeom prst="rect">
+                      <a:avLst/>
+                    </a:prstGeom>
+                  </pic:spPr>
+                </pic:pic>
+              </a:graphicData>
+            </a:graphic>
+          </wp:inline>
+        </w:drawing>
+      </w:r>
+      <w:r>
+        <w:rPr>
+          <w:b/>
+          <w:sz w:val="32"/>
+          <w:lang w:val="es-MX"/>
+        </w:rPr>
+        <w:br/>
+      </w:r>
+      <w:r>
+        <w:rPr>
+          <w:b/>
+          <w:sz w:val="32"/>
+          <w:lang w:val="es-MX"/>
+        </w:rPr>
+        <w:br/>
+      </w:r>
+    </w:p>
+    <w:p>
+      <w:pPr>
+        <w:jc w:val="center"/>
+        <w:rPr>
+          <w:b/>
+          <w:sz w:val="32"/>
+          <w:lang w:val="es-MX"/>
+        </w:rPr>
+      </w:pPr>
+    </w:p>
+    <w:p>
+      <w:pPr>
+        <w:jc w:val="center"/>
+        <w:rPr>
+          <w:b/>
+          <w:sz w:val="32"/>
+          <w:lang w:val="es-MX"/>
+        </w:rPr>
+      </w:pPr>
+    </w:p>
+    <w:p>
+      <w:pPr>
+        <w:jc w:val="center"/>
+        <w:rPr>
+          <w:b/>
+          <w:sz w:val="32"/>
+          <w:lang w:val="es-MX"/>
+        </w:rPr>
+      </w:pPr>
+    </w:p>
+    <w:p>
+      <w:pPr>
+        <w:jc w:val="center"/>
+        <w:rPr>
+          <w:b/>
+          <w:sz w:val="32"/>
+          <w:lang w:val="es-MX"/>
+        </w:rPr>
+      </w:pPr>
+    </w:p>
+    <w:p>
+      <w:pPr>
+        <w:jc w:val="center"/>
+        <w:rPr>
+          <w:b/>
+          <w:sz w:val="32"/>
+          <w:lang w:val="es-MX"/>
+        </w:rPr>
+      </w:pPr>
+    </w:p>
+    <w:p>
+      <w:pPr>
+        <w:jc w:val="center"/>
+        <w:rPr>
+          <w:lang w:val="es-MX"/>
+        </w:rPr>
+      </w:pPr>
     </w:p>
     <w:sectPr>
       <w:pgSz w:w="12240" w:h="15840"/>

</xml_diff>

<commit_message>
validacion de la funcion tipo de vehiculo
</commit_message>
<xml_diff>
--- a/placas/Evidencias ejercicio validación de placa.docx
+++ b/placas/Evidencias ejercicio validación de placa.docx
@@ -245,10 +245,67 @@
           <w:lang w:val="es-MX"/>
         </w:rPr>
       </w:pPr>
-      <w:r>
-        <w:rPr>
-          <w:lang w:val="es-MX"/>
-        </w:rPr>
+    </w:p>
+    <w:p>
+      <w:pPr>
+        <w:rPr>
+          <w:lang w:val="es-MX"/>
+        </w:rPr>
+      </w:pPr>
+    </w:p>
+    <w:p>
+      <w:pPr>
+        <w:rPr>
+          <w:lang w:val="es-MX"/>
+        </w:rPr>
+      </w:pPr>
+    </w:p>
+    <w:p>
+      <w:pPr>
+        <w:rPr>
+          <w:lang w:val="es-MX"/>
+        </w:rPr>
+      </w:pPr>
+    </w:p>
+    <w:p>
+      <w:pPr>
+        <w:rPr>
+          <w:lang w:val="es-MX"/>
+        </w:rPr>
+      </w:pPr>
+    </w:p>
+    <w:p>
+      <w:pPr>
+        <w:rPr>
+          <w:lang w:val="es-MX"/>
+        </w:rPr>
+      </w:pPr>
+    </w:p>
+    <w:p>
+      <w:pPr>
+        <w:rPr>
+          <w:lang w:val="es-MX"/>
+        </w:rPr>
+      </w:pPr>
+    </w:p>
+    <w:p>
+      <w:pPr>
+        <w:rPr>
+          <w:lang w:val="es-MX"/>
+        </w:rPr>
+      </w:pPr>
+    </w:p>
+    <w:p>
+      <w:pPr>
+        <w:rPr>
+          <w:lang w:val="es-MX"/>
+        </w:rPr>
+      </w:pPr>
+      <w:r>
+        <w:rPr>
+          <w:lang w:val="es-MX"/>
+        </w:rPr>
+        <w:lastRenderedPageBreak/>
         <w:t>Longitud mayor a 8 caracteres</w:t>
       </w:r>
     </w:p>
@@ -263,7 +320,6 @@
           <w:noProof/>
           <w:lang w:val="en-US"/>
         </w:rPr>
-        <w:lastRenderedPageBreak/>
         <w:drawing>
           <wp:inline distT="0" distB="0" distL="0" distR="0" wp14:anchorId="57A5D745" wp14:editId="72AEA957">
             <wp:extent cx="5612130" cy="1602105"/>
@@ -388,69 +444,6 @@
           <w:lang w:val="es-MX"/>
         </w:rPr>
       </w:pPr>
-    </w:p>
-    <w:p>
-      <w:pPr>
-        <w:rPr>
-          <w:lang w:val="es-MX"/>
-        </w:rPr>
-      </w:pPr>
-    </w:p>
-    <w:p>
-      <w:pPr>
-        <w:rPr>
-          <w:lang w:val="es-MX"/>
-        </w:rPr>
-      </w:pPr>
-    </w:p>
-    <w:p>
-      <w:pPr>
-        <w:rPr>
-          <w:lang w:val="es-MX"/>
-        </w:rPr>
-      </w:pPr>
-    </w:p>
-    <w:p>
-      <w:pPr>
-        <w:rPr>
-          <w:lang w:val="es-MX"/>
-        </w:rPr>
-      </w:pPr>
-    </w:p>
-    <w:p>
-      <w:pPr>
-        <w:rPr>
-          <w:lang w:val="es-MX"/>
-        </w:rPr>
-      </w:pPr>
-    </w:p>
-    <w:p>
-      <w:pPr>
-        <w:rPr>
-          <w:lang w:val="es-MX"/>
-        </w:rPr>
-      </w:pPr>
-    </w:p>
-    <w:p>
-      <w:pPr>
-        <w:rPr>
-          <w:lang w:val="es-MX"/>
-        </w:rPr>
-      </w:pPr>
-    </w:p>
-    <w:p>
-      <w:pPr>
-        <w:rPr>
-          <w:lang w:val="es-MX"/>
-        </w:rPr>
-      </w:pPr>
-    </w:p>
-    <w:p>
-      <w:pPr>
-        <w:rPr>
-          <w:lang w:val="es-MX"/>
-        </w:rPr>
-      </w:pPr>
       <w:r>
         <w:rPr>
           <w:lang w:val="es-MX"/>
@@ -518,6 +511,62 @@
           <w:lang w:val="es-MX"/>
         </w:rPr>
       </w:pPr>
+    </w:p>
+    <w:p>
+      <w:pPr>
+        <w:rPr>
+          <w:lang w:val="es-MX"/>
+        </w:rPr>
+      </w:pPr>
+    </w:p>
+    <w:p>
+      <w:pPr>
+        <w:rPr>
+          <w:lang w:val="es-MX"/>
+        </w:rPr>
+      </w:pPr>
+    </w:p>
+    <w:p>
+      <w:pPr>
+        <w:rPr>
+          <w:lang w:val="es-MX"/>
+        </w:rPr>
+      </w:pPr>
+    </w:p>
+    <w:p>
+      <w:pPr>
+        <w:rPr>
+          <w:lang w:val="es-MX"/>
+        </w:rPr>
+      </w:pPr>
+    </w:p>
+    <w:p>
+      <w:pPr>
+        <w:rPr>
+          <w:lang w:val="es-MX"/>
+        </w:rPr>
+      </w:pPr>
+    </w:p>
+    <w:p>
+      <w:pPr>
+        <w:rPr>
+          <w:lang w:val="es-MX"/>
+        </w:rPr>
+      </w:pPr>
+    </w:p>
+    <w:p>
+      <w:pPr>
+        <w:rPr>
+          <w:lang w:val="es-MX"/>
+        </w:rPr>
+      </w:pPr>
+    </w:p>
+    <w:p>
+      <w:pPr>
+        <w:rPr>
+          <w:lang w:val="es-MX"/>
+        </w:rPr>
+      </w:pPr>
       <w:r>
         <w:rPr>
           <w:lang w:val="es-MX"/>
@@ -729,6 +778,48 @@
           <w:lang w:val="es-MX"/>
         </w:rPr>
       </w:pPr>
+    </w:p>
+    <w:p>
+      <w:pPr>
+        <w:rPr>
+          <w:lang w:val="es-MX"/>
+        </w:rPr>
+      </w:pPr>
+    </w:p>
+    <w:p>
+      <w:pPr>
+        <w:rPr>
+          <w:lang w:val="es-MX"/>
+        </w:rPr>
+      </w:pPr>
+    </w:p>
+    <w:p>
+      <w:pPr>
+        <w:rPr>
+          <w:lang w:val="es-MX"/>
+        </w:rPr>
+      </w:pPr>
+    </w:p>
+    <w:p>
+      <w:pPr>
+        <w:rPr>
+          <w:lang w:val="es-MX"/>
+        </w:rPr>
+      </w:pPr>
+    </w:p>
+    <w:p>
+      <w:pPr>
+        <w:rPr>
+          <w:lang w:val="es-MX"/>
+        </w:rPr>
+      </w:pPr>
+    </w:p>
+    <w:p>
+      <w:pPr>
+        <w:rPr>
+          <w:lang w:val="es-MX"/>
+        </w:rPr>
+      </w:pPr>
       <w:r>
         <w:rPr>
           <w:lang w:val="es-MX"/>
@@ -747,7 +838,6 @@
           <w:noProof/>
           <w:lang w:val="en-US"/>
         </w:rPr>
-        <w:lastRenderedPageBreak/>
         <w:drawing>
           <wp:inline distT="0" distB="0" distL="0" distR="0" wp14:anchorId="64FD431C" wp14:editId="030912EC">
             <wp:extent cx="5612130" cy="1796415"/>
@@ -805,55 +895,6 @@
           <w:lang w:val="es-MX"/>
         </w:rPr>
       </w:pPr>
-    </w:p>
-    <w:p>
-      <w:pPr>
-        <w:rPr>
-          <w:lang w:val="es-MX"/>
-        </w:rPr>
-      </w:pPr>
-    </w:p>
-    <w:p>
-      <w:pPr>
-        <w:rPr>
-          <w:lang w:val="es-MX"/>
-        </w:rPr>
-      </w:pPr>
-    </w:p>
-    <w:p>
-      <w:pPr>
-        <w:rPr>
-          <w:lang w:val="es-MX"/>
-        </w:rPr>
-      </w:pPr>
-    </w:p>
-    <w:p>
-      <w:pPr>
-        <w:rPr>
-          <w:lang w:val="es-MX"/>
-        </w:rPr>
-      </w:pPr>
-    </w:p>
-    <w:p>
-      <w:pPr>
-        <w:rPr>
-          <w:lang w:val="es-MX"/>
-        </w:rPr>
-      </w:pPr>
-    </w:p>
-    <w:p>
-      <w:pPr>
-        <w:rPr>
-          <w:lang w:val="es-MX"/>
-        </w:rPr>
-      </w:pPr>
-    </w:p>
-    <w:p>
-      <w:pPr>
-        <w:rPr>
-          <w:lang w:val="es-MX"/>
-        </w:rPr>
-      </w:pPr>
       <w:r>
         <w:rPr>
           <w:lang w:val="es-MX"/>
@@ -990,10 +1031,74 @@
           <w:lang w:val="es-MX"/>
         </w:rPr>
       </w:pPr>
-      <w:r>
-        <w:rPr>
-          <w:lang w:val="es-MX"/>
-        </w:rPr>
+    </w:p>
+    <w:p>
+      <w:pPr>
+        <w:rPr>
+          <w:lang w:val="es-MX"/>
+        </w:rPr>
+      </w:pPr>
+    </w:p>
+    <w:p>
+      <w:pPr>
+        <w:rPr>
+          <w:lang w:val="es-MX"/>
+        </w:rPr>
+      </w:pPr>
+    </w:p>
+    <w:p>
+      <w:pPr>
+        <w:rPr>
+          <w:lang w:val="es-MX"/>
+        </w:rPr>
+      </w:pPr>
+    </w:p>
+    <w:p>
+      <w:pPr>
+        <w:rPr>
+          <w:lang w:val="es-MX"/>
+        </w:rPr>
+      </w:pPr>
+    </w:p>
+    <w:p>
+      <w:pPr>
+        <w:rPr>
+          <w:lang w:val="es-MX"/>
+        </w:rPr>
+      </w:pPr>
+    </w:p>
+    <w:p>
+      <w:pPr>
+        <w:rPr>
+          <w:lang w:val="es-MX"/>
+        </w:rPr>
+      </w:pPr>
+    </w:p>
+    <w:p>
+      <w:pPr>
+        <w:rPr>
+          <w:lang w:val="es-MX"/>
+        </w:rPr>
+      </w:pPr>
+    </w:p>
+    <w:p>
+      <w:pPr>
+        <w:rPr>
+          <w:lang w:val="es-MX"/>
+        </w:rPr>
+      </w:pPr>
+    </w:p>
+    <w:p>
+      <w:pPr>
+        <w:rPr>
+          <w:lang w:val="es-MX"/>
+        </w:rPr>
+      </w:pPr>
+      <w:r>
+        <w:rPr>
+          <w:lang w:val="es-MX"/>
+        </w:rPr>
+        <w:lastRenderedPageBreak/>
         <w:t>Validamos séptimo digito NUMERO</w:t>
       </w:r>
       <w:r>
@@ -1028,7 +1133,6 @@
           <w:noProof/>
           <w:lang w:val="en-US"/>
         </w:rPr>
-        <w:lastRenderedPageBreak/>
         <w:drawing>
           <wp:inline distT="0" distB="0" distL="0" distR="0" wp14:anchorId="3A9B8F76" wp14:editId="64CFA190">
             <wp:extent cx="5612130" cy="1490980"/>
@@ -1345,7 +1449,6 @@
           <w:sz w:val="32"/>
           <w:lang w:val="es-MX"/>
         </w:rPr>
-        <w:lastRenderedPageBreak/>
         <w:t>Evidenci</w:t>
       </w:r>
       <w:r>
@@ -1354,7 +1457,7 @@
           <w:sz w:val="32"/>
           <w:lang w:val="es-MX"/>
         </w:rPr>
-        <w:t>as ejercicio validación de provincia</w:t>
+        <w:t>as validación de provincia</w:t>
       </w:r>
     </w:p>
     <w:p>
@@ -1441,8 +1544,6 @@
           <w:lang w:val="es-MX"/>
         </w:rPr>
       </w:pPr>
-      <w:bookmarkStart w:id="0" w:name="_GoBack"/>
-      <w:bookmarkEnd w:id="0"/>
     </w:p>
     <w:p>
       <w:pPr>
@@ -1603,6 +1704,619 @@
           <w:lang w:val="es-MX"/>
         </w:rPr>
         <w:br/>
+      </w:r>
+    </w:p>
+    <w:p>
+      <w:pPr>
+        <w:jc w:val="center"/>
+        <w:rPr>
+          <w:b/>
+          <w:sz w:val="32"/>
+          <w:lang w:val="es-MX"/>
+        </w:rPr>
+      </w:pPr>
+    </w:p>
+    <w:p>
+      <w:pPr>
+        <w:jc w:val="center"/>
+        <w:rPr>
+          <w:b/>
+          <w:sz w:val="32"/>
+          <w:lang w:val="es-MX"/>
+        </w:rPr>
+      </w:pPr>
+      <w:r>
+        <w:rPr>
+          <w:b/>
+          <w:sz w:val="32"/>
+          <w:lang w:val="es-MX"/>
+        </w:rPr>
+        <w:t>Evidenci</w:t>
+      </w:r>
+      <w:r>
+        <w:rPr>
+          <w:b/>
+          <w:sz w:val="32"/>
+          <w:lang w:val="es-MX"/>
+        </w:rPr>
+        <w:t>as validación tipo de vehículo</w:t>
+      </w:r>
+    </w:p>
+    <w:p>
+      <w:pPr>
+        <w:rPr>
+          <w:sz w:val="32"/>
+          <w:lang w:val="es-MX"/>
+        </w:rPr>
+      </w:pPr>
+      <w:r>
+        <w:rPr>
+          <w:sz w:val="32"/>
+          <w:lang w:val="es-MX"/>
+        </w:rPr>
+        <w:t>Estructura incorrecta no ingresa a la demás funciones</w:t>
+      </w:r>
+    </w:p>
+    <w:p>
+      <w:pPr>
+        <w:rPr>
+          <w:sz w:val="32"/>
+          <w:lang w:val="es-MX"/>
+        </w:rPr>
+      </w:pPr>
+      <w:r>
+        <w:rPr>
+          <w:sz w:val="32"/>
+          <w:lang w:val="es-MX"/>
+        </w:rPr>
+        <w:drawing>
+          <wp:inline distT="0" distB="0" distL="0" distR="0" wp14:anchorId="19F92648" wp14:editId="28235793">
+            <wp:extent cx="5612130" cy="2167890"/>
+            <wp:effectExtent l="0" t="0" r="7620" b="3810"/>
+            <wp:docPr id="18" name="Imagen 18"/>
+            <wp:cNvGraphicFramePr>
+              <a:graphicFrameLocks xmlns:a="http://schemas.openxmlformats.org/drawingml/2006/main" noChangeAspect="1"/>
+            </wp:cNvGraphicFramePr>
+            <a:graphic xmlns:a="http://schemas.openxmlformats.org/drawingml/2006/main">
+              <a:graphicData uri="http://schemas.openxmlformats.org/drawingml/2006/picture">
+                <pic:pic xmlns:pic="http://schemas.openxmlformats.org/drawingml/2006/picture">
+                  <pic:nvPicPr>
+                    <pic:cNvPr id="1" name=""/>
+                    <pic:cNvPicPr/>
+                  </pic:nvPicPr>
+                  <pic:blipFill>
+                    <a:blip r:embed="rId20"/>
+                    <a:stretch>
+                      <a:fillRect/>
+                    </a:stretch>
+                  </pic:blipFill>
+                  <pic:spPr>
+                    <a:xfrm>
+                      <a:off x="0" y="0"/>
+                      <a:ext cx="5612130" cy="2167890"/>
+                    </a:xfrm>
+                    <a:prstGeom prst="rect">
+                      <a:avLst/>
+                    </a:prstGeom>
+                  </pic:spPr>
+                </pic:pic>
+              </a:graphicData>
+            </a:graphic>
+          </wp:inline>
+        </w:drawing>
+      </w:r>
+    </w:p>
+    <w:p>
+      <w:pPr>
+        <w:rPr>
+          <w:sz w:val="32"/>
+          <w:lang w:val="es-MX"/>
+        </w:rPr>
+      </w:pPr>
+    </w:p>
+    <w:p>
+      <w:pPr>
+        <w:rPr>
+          <w:sz w:val="32"/>
+          <w:lang w:val="es-MX"/>
+        </w:rPr>
+      </w:pPr>
+      <w:r>
+        <w:rPr>
+          <w:sz w:val="32"/>
+          <w:lang w:val="es-MX"/>
+        </w:rPr>
+        <w:t>Placa correcta muestra la provincia y el tipo de vehículo comercial</w:t>
+      </w:r>
+    </w:p>
+    <w:p>
+      <w:pPr>
+        <w:rPr>
+          <w:sz w:val="32"/>
+          <w:lang w:val="es-MX"/>
+        </w:rPr>
+      </w:pPr>
+      <w:r>
+        <w:rPr>
+          <w:sz w:val="32"/>
+          <w:lang w:val="es-MX"/>
+        </w:rPr>
+        <w:drawing>
+          <wp:inline distT="0" distB="0" distL="0" distR="0" wp14:anchorId="531A1714" wp14:editId="5F6CEBA1">
+            <wp:extent cx="5612130" cy="2265045"/>
+            <wp:effectExtent l="0" t="0" r="7620" b="1905"/>
+            <wp:docPr id="19" name="Imagen 19"/>
+            <wp:cNvGraphicFramePr>
+              <a:graphicFrameLocks xmlns:a="http://schemas.openxmlformats.org/drawingml/2006/main" noChangeAspect="1"/>
+            </wp:cNvGraphicFramePr>
+            <a:graphic xmlns:a="http://schemas.openxmlformats.org/drawingml/2006/main">
+              <a:graphicData uri="http://schemas.openxmlformats.org/drawingml/2006/picture">
+                <pic:pic xmlns:pic="http://schemas.openxmlformats.org/drawingml/2006/picture">
+                  <pic:nvPicPr>
+                    <pic:cNvPr id="1" name=""/>
+                    <pic:cNvPicPr/>
+                  </pic:nvPicPr>
+                  <pic:blipFill>
+                    <a:blip r:embed="rId21"/>
+                    <a:stretch>
+                      <a:fillRect/>
+                    </a:stretch>
+                  </pic:blipFill>
+                  <pic:spPr>
+                    <a:xfrm>
+                      <a:off x="0" y="0"/>
+                      <a:ext cx="5612130" cy="2265045"/>
+                    </a:xfrm>
+                    <a:prstGeom prst="rect">
+                      <a:avLst/>
+                    </a:prstGeom>
+                  </pic:spPr>
+                </pic:pic>
+              </a:graphicData>
+            </a:graphic>
+          </wp:inline>
+        </w:drawing>
+      </w:r>
+    </w:p>
+    <w:p>
+      <w:pPr>
+        <w:rPr>
+          <w:sz w:val="32"/>
+          <w:lang w:val="es-MX"/>
+        </w:rPr>
+      </w:pPr>
+    </w:p>
+    <w:p>
+      <w:pPr>
+        <w:rPr>
+          <w:sz w:val="32"/>
+          <w:lang w:val="es-MX"/>
+        </w:rPr>
+      </w:pPr>
+    </w:p>
+    <w:p>
+      <w:pPr>
+        <w:rPr>
+          <w:sz w:val="32"/>
+          <w:lang w:val="es-MX"/>
+        </w:rPr>
+      </w:pPr>
+    </w:p>
+    <w:p>
+      <w:pPr>
+        <w:rPr>
+          <w:sz w:val="32"/>
+          <w:lang w:val="es-MX"/>
+        </w:rPr>
+      </w:pPr>
+    </w:p>
+    <w:p>
+      <w:pPr>
+        <w:rPr>
+          <w:sz w:val="32"/>
+          <w:lang w:val="es-MX"/>
+        </w:rPr>
+      </w:pPr>
+    </w:p>
+    <w:p>
+      <w:pPr>
+        <w:rPr>
+          <w:sz w:val="32"/>
+          <w:lang w:val="es-MX"/>
+        </w:rPr>
+      </w:pPr>
+    </w:p>
+    <w:p>
+      <w:pPr>
+        <w:rPr>
+          <w:sz w:val="32"/>
+          <w:lang w:val="es-MX"/>
+        </w:rPr>
+      </w:pPr>
+    </w:p>
+    <w:p>
+      <w:pPr>
+        <w:rPr>
+          <w:sz w:val="32"/>
+          <w:lang w:val="es-MX"/>
+        </w:rPr>
+      </w:pPr>
+    </w:p>
+    <w:p>
+      <w:pPr>
+        <w:rPr>
+          <w:sz w:val="32"/>
+          <w:lang w:val="es-MX"/>
+        </w:rPr>
+      </w:pPr>
+    </w:p>
+    <w:p>
+      <w:pPr>
+        <w:rPr>
+          <w:sz w:val="32"/>
+          <w:lang w:val="es-MX"/>
+        </w:rPr>
+      </w:pPr>
+    </w:p>
+    <w:p>
+      <w:pPr>
+        <w:rPr>
+          <w:sz w:val="32"/>
+          <w:lang w:val="es-MX"/>
+        </w:rPr>
+      </w:pPr>
+      <w:r>
+        <w:rPr>
+          <w:sz w:val="32"/>
+          <w:lang w:val="es-MX"/>
+        </w:rPr>
+        <w:lastRenderedPageBreak/>
+        <w:t>Vehículo privado</w:t>
+      </w:r>
+    </w:p>
+    <w:p>
+      <w:pPr>
+        <w:rPr>
+          <w:sz w:val="32"/>
+          <w:lang w:val="es-MX"/>
+        </w:rPr>
+      </w:pPr>
+      <w:r>
+        <w:rPr>
+          <w:sz w:val="32"/>
+          <w:lang w:val="es-MX"/>
+        </w:rPr>
+        <w:drawing>
+          <wp:inline distT="0" distB="0" distL="0" distR="0" wp14:anchorId="360E4A4B" wp14:editId="12FA6BE4">
+            <wp:extent cx="5612130" cy="2333625"/>
+            <wp:effectExtent l="0" t="0" r="7620" b="9525"/>
+            <wp:docPr id="21" name="Imagen 21"/>
+            <wp:cNvGraphicFramePr>
+              <a:graphicFrameLocks xmlns:a="http://schemas.openxmlformats.org/drawingml/2006/main" noChangeAspect="1"/>
+            </wp:cNvGraphicFramePr>
+            <a:graphic xmlns:a="http://schemas.openxmlformats.org/drawingml/2006/main">
+              <a:graphicData uri="http://schemas.openxmlformats.org/drawingml/2006/picture">
+                <pic:pic xmlns:pic="http://schemas.openxmlformats.org/drawingml/2006/picture">
+                  <pic:nvPicPr>
+                    <pic:cNvPr id="1" name=""/>
+                    <pic:cNvPicPr/>
+                  </pic:nvPicPr>
+                  <pic:blipFill>
+                    <a:blip r:embed="rId22"/>
+                    <a:stretch>
+                      <a:fillRect/>
+                    </a:stretch>
+                  </pic:blipFill>
+                  <pic:spPr>
+                    <a:xfrm>
+                      <a:off x="0" y="0"/>
+                      <a:ext cx="5612130" cy="2333625"/>
+                    </a:xfrm>
+                    <a:prstGeom prst="rect">
+                      <a:avLst/>
+                    </a:prstGeom>
+                  </pic:spPr>
+                </pic:pic>
+              </a:graphicData>
+            </a:graphic>
+          </wp:inline>
+        </w:drawing>
+      </w:r>
+    </w:p>
+    <w:p>
+      <w:pPr>
+        <w:rPr>
+          <w:sz w:val="32"/>
+          <w:lang w:val="es-MX"/>
+        </w:rPr>
+      </w:pPr>
+      <w:r>
+        <w:rPr>
+          <w:sz w:val="32"/>
+          <w:lang w:val="es-MX"/>
+        </w:rPr>
+        <w:t>Vehículo gubernamental</w:t>
+      </w:r>
+    </w:p>
+    <w:p>
+      <w:pPr>
+        <w:rPr>
+          <w:sz w:val="32"/>
+          <w:lang w:val="es-MX"/>
+        </w:rPr>
+      </w:pPr>
+      <w:r>
+        <w:rPr>
+          <w:sz w:val="32"/>
+          <w:lang w:val="es-MX"/>
+        </w:rPr>
+        <w:drawing>
+          <wp:inline distT="0" distB="0" distL="0" distR="0" wp14:anchorId="1F283810" wp14:editId="7E74303C">
+            <wp:extent cx="5612130" cy="2157095"/>
+            <wp:effectExtent l="0" t="0" r="7620" b="0"/>
+            <wp:docPr id="22" name="Imagen 22"/>
+            <wp:cNvGraphicFramePr>
+              <a:graphicFrameLocks xmlns:a="http://schemas.openxmlformats.org/drawingml/2006/main" noChangeAspect="1"/>
+            </wp:cNvGraphicFramePr>
+            <a:graphic xmlns:a="http://schemas.openxmlformats.org/drawingml/2006/main">
+              <a:graphicData uri="http://schemas.openxmlformats.org/drawingml/2006/picture">
+                <pic:pic xmlns:pic="http://schemas.openxmlformats.org/drawingml/2006/picture">
+                  <pic:nvPicPr>
+                    <pic:cNvPr id="1" name=""/>
+                    <pic:cNvPicPr/>
+                  </pic:nvPicPr>
+                  <pic:blipFill>
+                    <a:blip r:embed="rId23"/>
+                    <a:stretch>
+                      <a:fillRect/>
+                    </a:stretch>
+                  </pic:blipFill>
+                  <pic:spPr>
+                    <a:xfrm>
+                      <a:off x="0" y="0"/>
+                      <a:ext cx="5612130" cy="2157095"/>
+                    </a:xfrm>
+                    <a:prstGeom prst="rect">
+                      <a:avLst/>
+                    </a:prstGeom>
+                  </pic:spPr>
+                </pic:pic>
+              </a:graphicData>
+            </a:graphic>
+          </wp:inline>
+        </w:drawing>
+      </w:r>
+    </w:p>
+    <w:p>
+      <w:pPr>
+        <w:rPr>
+          <w:sz w:val="32"/>
+          <w:lang w:val="es-MX"/>
+        </w:rPr>
+      </w:pPr>
+      <w:r>
+        <w:rPr>
+          <w:sz w:val="32"/>
+          <w:lang w:val="es-MX"/>
+        </w:rPr>
+        <w:t xml:space="preserve">Vehículo de uso oficial </w:t>
+      </w:r>
+    </w:p>
+    <w:p>
+      <w:pPr>
+        <w:rPr>
+          <w:b/>
+          <w:sz w:val="32"/>
+          <w:lang w:val="es-MX"/>
+        </w:rPr>
+      </w:pPr>
+      <w:r>
+        <w:rPr>
+          <w:b/>
+          <w:sz w:val="32"/>
+          <w:lang w:val="es-MX"/>
+        </w:rPr>
+        <w:drawing>
+          <wp:inline distT="0" distB="0" distL="0" distR="0" wp14:anchorId="2E1600FC" wp14:editId="2B448D69">
+            <wp:extent cx="5612130" cy="2149475"/>
+            <wp:effectExtent l="0" t="0" r="7620" b="3175"/>
+            <wp:docPr id="23" name="Imagen 23"/>
+            <wp:cNvGraphicFramePr>
+              <a:graphicFrameLocks xmlns:a="http://schemas.openxmlformats.org/drawingml/2006/main" noChangeAspect="1"/>
+            </wp:cNvGraphicFramePr>
+            <a:graphic xmlns:a="http://schemas.openxmlformats.org/drawingml/2006/main">
+              <a:graphicData uri="http://schemas.openxmlformats.org/drawingml/2006/picture">
+                <pic:pic xmlns:pic="http://schemas.openxmlformats.org/drawingml/2006/picture">
+                  <pic:nvPicPr>
+                    <pic:cNvPr id="1" name=""/>
+                    <pic:cNvPicPr/>
+                  </pic:nvPicPr>
+                  <pic:blipFill>
+                    <a:blip r:embed="rId24"/>
+                    <a:stretch>
+                      <a:fillRect/>
+                    </a:stretch>
+                  </pic:blipFill>
+                  <pic:spPr>
+                    <a:xfrm>
+                      <a:off x="0" y="0"/>
+                      <a:ext cx="5612130" cy="2149475"/>
+                    </a:xfrm>
+                    <a:prstGeom prst="rect">
+                      <a:avLst/>
+                    </a:prstGeom>
+                  </pic:spPr>
+                </pic:pic>
+              </a:graphicData>
+            </a:graphic>
+          </wp:inline>
+        </w:drawing>
+      </w:r>
+    </w:p>
+    <w:p>
+      <w:pPr>
+        <w:rPr>
+          <w:b/>
+          <w:sz w:val="32"/>
+          <w:lang w:val="es-MX"/>
+        </w:rPr>
+      </w:pPr>
+    </w:p>
+    <w:p>
+      <w:pPr>
+        <w:rPr>
+          <w:b/>
+          <w:sz w:val="32"/>
+          <w:lang w:val="es-MX"/>
+        </w:rPr>
+      </w:pPr>
+    </w:p>
+    <w:p>
+      <w:pPr>
+        <w:rPr>
+          <w:b/>
+          <w:sz w:val="32"/>
+          <w:lang w:val="es-MX"/>
+        </w:rPr>
+      </w:pPr>
+    </w:p>
+    <w:p>
+      <w:pPr>
+        <w:rPr>
+          <w:b/>
+          <w:sz w:val="32"/>
+          <w:lang w:val="es-MX"/>
+        </w:rPr>
+      </w:pPr>
+      <w:r>
+        <w:rPr>
+          <w:b/>
+          <w:sz w:val="32"/>
+          <w:lang w:val="es-MX"/>
+        </w:rPr>
+        <w:lastRenderedPageBreak/>
+        <w:t>Vehículo gobierno provincial</w:t>
+      </w:r>
+    </w:p>
+    <w:p>
+      <w:pPr>
+        <w:rPr>
+          <w:b/>
+          <w:sz w:val="32"/>
+          <w:lang w:val="es-MX"/>
+        </w:rPr>
+      </w:pPr>
+      <w:r>
+        <w:rPr>
+          <w:b/>
+          <w:sz w:val="32"/>
+          <w:lang w:val="es-MX"/>
+        </w:rPr>
+        <w:drawing>
+          <wp:inline distT="0" distB="0" distL="0" distR="0" wp14:anchorId="1A401DEF" wp14:editId="26444AA9">
+            <wp:extent cx="5612130" cy="2103755"/>
+            <wp:effectExtent l="0" t="0" r="7620" b="0"/>
+            <wp:docPr id="24" name="Imagen 24"/>
+            <wp:cNvGraphicFramePr>
+              <a:graphicFrameLocks xmlns:a="http://schemas.openxmlformats.org/drawingml/2006/main" noChangeAspect="1"/>
+            </wp:cNvGraphicFramePr>
+            <a:graphic xmlns:a="http://schemas.openxmlformats.org/drawingml/2006/main">
+              <a:graphicData uri="http://schemas.openxmlformats.org/drawingml/2006/picture">
+                <pic:pic xmlns:pic="http://schemas.openxmlformats.org/drawingml/2006/picture">
+                  <pic:nvPicPr>
+                    <pic:cNvPr id="1" name=""/>
+                    <pic:cNvPicPr/>
+                  </pic:nvPicPr>
+                  <pic:blipFill>
+                    <a:blip r:embed="rId25"/>
+                    <a:stretch>
+                      <a:fillRect/>
+                    </a:stretch>
+                  </pic:blipFill>
+                  <pic:spPr>
+                    <a:xfrm>
+                      <a:off x="0" y="0"/>
+                      <a:ext cx="5612130" cy="2103755"/>
+                    </a:xfrm>
+                    <a:prstGeom prst="rect">
+                      <a:avLst/>
+                    </a:prstGeom>
+                  </pic:spPr>
+                </pic:pic>
+              </a:graphicData>
+            </a:graphic>
+          </wp:inline>
+        </w:drawing>
+      </w:r>
+    </w:p>
+    <w:p>
+      <w:pPr>
+        <w:rPr>
+          <w:b/>
+          <w:sz w:val="32"/>
+          <w:lang w:val="es-MX"/>
+        </w:rPr>
+      </w:pPr>
+      <w:r>
+        <w:rPr>
+          <w:b/>
+          <w:sz w:val="32"/>
+          <w:lang w:val="es-MX"/>
+        </w:rPr>
+        <w:t>vehículo municipal</w:t>
+      </w:r>
+    </w:p>
+    <w:p>
+      <w:pPr>
+        <w:rPr>
+          <w:b/>
+          <w:sz w:val="32"/>
+          <w:lang w:val="es-MX"/>
+        </w:rPr>
+      </w:pPr>
+      <w:bookmarkStart w:id="0" w:name="_GoBack"/>
+      <w:bookmarkEnd w:id="0"/>
+      <w:r>
+        <w:rPr>
+          <w:b/>
+          <w:sz w:val="32"/>
+          <w:lang w:val="es-MX"/>
+        </w:rPr>
+        <w:drawing>
+          <wp:inline distT="0" distB="0" distL="0" distR="0" wp14:anchorId="7D91B4A7" wp14:editId="72255BC7">
+            <wp:extent cx="5612130" cy="2172970"/>
+            <wp:effectExtent l="0" t="0" r="7620" b="0"/>
+            <wp:docPr id="25" name="Imagen 25"/>
+            <wp:cNvGraphicFramePr>
+              <a:graphicFrameLocks xmlns:a="http://schemas.openxmlformats.org/drawingml/2006/main" noChangeAspect="1"/>
+            </wp:cNvGraphicFramePr>
+            <a:graphic xmlns:a="http://schemas.openxmlformats.org/drawingml/2006/main">
+              <a:graphicData uri="http://schemas.openxmlformats.org/drawingml/2006/picture">
+                <pic:pic xmlns:pic="http://schemas.openxmlformats.org/drawingml/2006/picture">
+                  <pic:nvPicPr>
+                    <pic:cNvPr id="1" name=""/>
+                    <pic:cNvPicPr/>
+                  </pic:nvPicPr>
+                  <pic:blipFill>
+                    <a:blip r:embed="rId26"/>
+                    <a:stretch>
+                      <a:fillRect/>
+                    </a:stretch>
+                  </pic:blipFill>
+                  <pic:spPr>
+                    <a:xfrm>
+                      <a:off x="0" y="0"/>
+                      <a:ext cx="5612130" cy="2172970"/>
+                    </a:xfrm>
+                    <a:prstGeom prst="rect">
+                      <a:avLst/>
+                    </a:prstGeom>
+                  </pic:spPr>
+                </pic:pic>
+              </a:graphicData>
+            </a:graphic>
+          </wp:inline>
+        </w:drawing>
       </w:r>
     </w:p>
     <w:p>

</xml_diff>

<commit_message>
funciones pico y placa y limpiar funcionales
</commit_message>
<xml_diff>
--- a/placas/Evidencias ejercicio validación de placa.docx
+++ b/placas/Evidencias ejercicio validación de placa.docx
@@ -2274,8 +2274,6 @@
           <w:lang w:val="es-MX"/>
         </w:rPr>
       </w:pPr>
-      <w:bookmarkStart w:id="0" w:name="_GoBack"/>
-      <w:bookmarkEnd w:id="0"/>
       <w:r>
         <w:rPr>
           <w:b/>
@@ -2333,11 +2331,301 @@
       <w:pPr>
         <w:jc w:val="center"/>
         <w:rPr>
-          <w:b/>
-          <w:sz w:val="32"/>
-          <w:lang w:val="es-MX"/>
-        </w:rPr>
-      </w:pPr>
+          <w:noProof/>
+          <w:lang w:val="en-US"/>
+        </w:rPr>
+      </w:pPr>
+      <w:r>
+        <w:rPr>
+          <w:b/>
+          <w:sz w:val="32"/>
+          <w:lang w:val="es-MX"/>
+        </w:rPr>
+        <w:drawing>
+          <wp:inline distT="0" distB="0" distL="0" distR="0" wp14:anchorId="6B7EEF9F" wp14:editId="779724CC">
+            <wp:extent cx="5612130" cy="2673985"/>
+            <wp:effectExtent l="0" t="0" r="7620" b="0"/>
+            <wp:docPr id="26" name="Imagen 26"/>
+            <wp:cNvGraphicFramePr>
+              <a:graphicFrameLocks xmlns:a="http://schemas.openxmlformats.org/drawingml/2006/main" noChangeAspect="1"/>
+            </wp:cNvGraphicFramePr>
+            <a:graphic xmlns:a="http://schemas.openxmlformats.org/drawingml/2006/main">
+              <a:graphicData uri="http://schemas.openxmlformats.org/drawingml/2006/picture">
+                <pic:pic xmlns:pic="http://schemas.openxmlformats.org/drawingml/2006/picture">
+                  <pic:nvPicPr>
+                    <pic:cNvPr id="1" name=""/>
+                    <pic:cNvPicPr/>
+                  </pic:nvPicPr>
+                  <pic:blipFill>
+                    <a:blip r:embed="rId27"/>
+                    <a:stretch>
+                      <a:fillRect/>
+                    </a:stretch>
+                  </pic:blipFill>
+                  <pic:spPr>
+                    <a:xfrm>
+                      <a:off x="0" y="0"/>
+                      <a:ext cx="5612130" cy="2673985"/>
+                    </a:xfrm>
+                    <a:prstGeom prst="rect">
+                      <a:avLst/>
+                    </a:prstGeom>
+                  </pic:spPr>
+                </pic:pic>
+              </a:graphicData>
+            </a:graphic>
+          </wp:inline>
+        </w:drawing>
+      </w:r>
+      <w:r>
+        <w:rPr>
+          <w:noProof/>
+          <w:lang w:val="en-US"/>
+        </w:rPr>
+        <w:t xml:space="preserve"> </w:t>
+      </w:r>
+      <w:r>
+        <w:rPr>
+          <w:b/>
+          <w:sz w:val="32"/>
+          <w:lang w:val="es-MX"/>
+        </w:rPr>
+        <w:lastRenderedPageBreak/>
+        <w:drawing>
+          <wp:inline distT="0" distB="0" distL="0" distR="0" wp14:anchorId="4FDC1794" wp14:editId="7C34A9F4">
+            <wp:extent cx="5612130" cy="2893695"/>
+            <wp:effectExtent l="0" t="0" r="7620" b="1905"/>
+            <wp:docPr id="27" name="Imagen 27"/>
+            <wp:cNvGraphicFramePr>
+              <a:graphicFrameLocks xmlns:a="http://schemas.openxmlformats.org/drawingml/2006/main" noChangeAspect="1"/>
+            </wp:cNvGraphicFramePr>
+            <a:graphic xmlns:a="http://schemas.openxmlformats.org/drawingml/2006/main">
+              <a:graphicData uri="http://schemas.openxmlformats.org/drawingml/2006/picture">
+                <pic:pic xmlns:pic="http://schemas.openxmlformats.org/drawingml/2006/picture">
+                  <pic:nvPicPr>
+                    <pic:cNvPr id="1" name=""/>
+                    <pic:cNvPicPr/>
+                  </pic:nvPicPr>
+                  <pic:blipFill>
+                    <a:blip r:embed="rId28"/>
+                    <a:stretch>
+                      <a:fillRect/>
+                    </a:stretch>
+                  </pic:blipFill>
+                  <pic:spPr>
+                    <a:xfrm>
+                      <a:off x="0" y="0"/>
+                      <a:ext cx="5612130" cy="2893695"/>
+                    </a:xfrm>
+                    <a:prstGeom prst="rect">
+                      <a:avLst/>
+                    </a:prstGeom>
+                  </pic:spPr>
+                </pic:pic>
+              </a:graphicData>
+            </a:graphic>
+          </wp:inline>
+        </w:drawing>
+      </w:r>
+      <w:r>
+        <w:rPr>
+          <w:noProof/>
+          <w:lang w:val="en-US"/>
+        </w:rPr>
+        <w:t xml:space="preserve"> </w:t>
+      </w:r>
+      <w:r>
+        <w:rPr>
+          <w:noProof/>
+          <w:lang w:val="en-US"/>
+        </w:rPr>
+        <w:drawing>
+          <wp:inline distT="0" distB="0" distL="0" distR="0" wp14:anchorId="612B35E1" wp14:editId="36201B59">
+            <wp:extent cx="5612130" cy="2926715"/>
+            <wp:effectExtent l="0" t="0" r="7620" b="6985"/>
+            <wp:docPr id="28" name="Imagen 28"/>
+            <wp:cNvGraphicFramePr>
+              <a:graphicFrameLocks xmlns:a="http://schemas.openxmlformats.org/drawingml/2006/main" noChangeAspect="1"/>
+            </wp:cNvGraphicFramePr>
+            <a:graphic xmlns:a="http://schemas.openxmlformats.org/drawingml/2006/main">
+              <a:graphicData uri="http://schemas.openxmlformats.org/drawingml/2006/picture">
+                <pic:pic xmlns:pic="http://schemas.openxmlformats.org/drawingml/2006/picture">
+                  <pic:nvPicPr>
+                    <pic:cNvPr id="1" name=""/>
+                    <pic:cNvPicPr/>
+                  </pic:nvPicPr>
+                  <pic:blipFill>
+                    <a:blip r:embed="rId29"/>
+                    <a:stretch>
+                      <a:fillRect/>
+                    </a:stretch>
+                  </pic:blipFill>
+                  <pic:spPr>
+                    <a:xfrm>
+                      <a:off x="0" y="0"/>
+                      <a:ext cx="5612130" cy="2926715"/>
+                    </a:xfrm>
+                    <a:prstGeom prst="rect">
+                      <a:avLst/>
+                    </a:prstGeom>
+                  </pic:spPr>
+                </pic:pic>
+              </a:graphicData>
+            </a:graphic>
+          </wp:inline>
+        </w:drawing>
+      </w:r>
+      <w:r>
+        <w:rPr>
+          <w:noProof/>
+          <w:lang w:val="en-US"/>
+        </w:rPr>
+        <w:t xml:space="preserve"> </w:t>
+      </w:r>
+      <w:r>
+        <w:rPr>
+          <w:noProof/>
+          <w:lang w:val="en-US"/>
+        </w:rPr>
+        <w:lastRenderedPageBreak/>
+        <w:drawing>
+          <wp:inline distT="0" distB="0" distL="0" distR="0" wp14:anchorId="37914199" wp14:editId="76FC762B">
+            <wp:extent cx="5612130" cy="2980055"/>
+            <wp:effectExtent l="0" t="0" r="7620" b="0"/>
+            <wp:docPr id="29" name="Imagen 29"/>
+            <wp:cNvGraphicFramePr>
+              <a:graphicFrameLocks xmlns:a="http://schemas.openxmlformats.org/drawingml/2006/main" noChangeAspect="1"/>
+            </wp:cNvGraphicFramePr>
+            <a:graphic xmlns:a="http://schemas.openxmlformats.org/drawingml/2006/main">
+              <a:graphicData uri="http://schemas.openxmlformats.org/drawingml/2006/picture">
+                <pic:pic xmlns:pic="http://schemas.openxmlformats.org/drawingml/2006/picture">
+                  <pic:nvPicPr>
+                    <pic:cNvPr id="1" name=""/>
+                    <pic:cNvPicPr/>
+                  </pic:nvPicPr>
+                  <pic:blipFill>
+                    <a:blip r:embed="rId30"/>
+                    <a:stretch>
+                      <a:fillRect/>
+                    </a:stretch>
+                  </pic:blipFill>
+                  <pic:spPr>
+                    <a:xfrm>
+                      <a:off x="0" y="0"/>
+                      <a:ext cx="5612130" cy="2980055"/>
+                    </a:xfrm>
+                    <a:prstGeom prst="rect">
+                      <a:avLst/>
+                    </a:prstGeom>
+                  </pic:spPr>
+                </pic:pic>
+              </a:graphicData>
+            </a:graphic>
+          </wp:inline>
+        </w:drawing>
+      </w:r>
+      <w:r>
+        <w:rPr>
+          <w:noProof/>
+          <w:lang w:val="en-US"/>
+        </w:rPr>
+        <w:t xml:space="preserve"> </w:t>
+      </w:r>
+      <w:r>
+        <w:rPr>
+          <w:noProof/>
+          <w:lang w:val="en-US"/>
+        </w:rPr>
+        <w:drawing>
+          <wp:inline distT="0" distB="0" distL="0" distR="0" wp14:anchorId="1C3B0477" wp14:editId="1273D819">
+            <wp:extent cx="5612130" cy="2891155"/>
+            <wp:effectExtent l="0" t="0" r="7620" b="4445"/>
+            <wp:docPr id="30" name="Imagen 30"/>
+            <wp:cNvGraphicFramePr>
+              <a:graphicFrameLocks xmlns:a="http://schemas.openxmlformats.org/drawingml/2006/main" noChangeAspect="1"/>
+            </wp:cNvGraphicFramePr>
+            <a:graphic xmlns:a="http://schemas.openxmlformats.org/drawingml/2006/main">
+              <a:graphicData uri="http://schemas.openxmlformats.org/drawingml/2006/picture">
+                <pic:pic xmlns:pic="http://schemas.openxmlformats.org/drawingml/2006/picture">
+                  <pic:nvPicPr>
+                    <pic:cNvPr id="1" name=""/>
+                    <pic:cNvPicPr/>
+                  </pic:nvPicPr>
+                  <pic:blipFill>
+                    <a:blip r:embed="rId31"/>
+                    <a:stretch>
+                      <a:fillRect/>
+                    </a:stretch>
+                  </pic:blipFill>
+                  <pic:spPr>
+                    <a:xfrm>
+                      <a:off x="0" y="0"/>
+                      <a:ext cx="5612130" cy="2891155"/>
+                    </a:xfrm>
+                    <a:prstGeom prst="rect">
+                      <a:avLst/>
+                    </a:prstGeom>
+                  </pic:spPr>
+                </pic:pic>
+              </a:graphicData>
+            </a:graphic>
+          </wp:inline>
+        </w:drawing>
+      </w:r>
+    </w:p>
+    <w:p>
+      <w:pPr>
+        <w:jc w:val="center"/>
+        <w:rPr>
+          <w:b/>
+          <w:sz w:val="32"/>
+          <w:lang w:val="es-MX"/>
+        </w:rPr>
+      </w:pPr>
+      <w:r>
+        <w:rPr>
+          <w:b/>
+          <w:sz w:val="32"/>
+          <w:lang w:val="es-MX"/>
+        </w:rPr>
+        <w:drawing>
+          <wp:inline distT="0" distB="0" distL="0" distR="0" wp14:anchorId="2246D58A" wp14:editId="02A99BB1">
+            <wp:extent cx="5612130" cy="1892300"/>
+            <wp:effectExtent l="0" t="0" r="7620" b="0"/>
+            <wp:docPr id="31" name="Imagen 31"/>
+            <wp:cNvGraphicFramePr>
+              <a:graphicFrameLocks xmlns:a="http://schemas.openxmlformats.org/drawingml/2006/main" noChangeAspect="1"/>
+            </wp:cNvGraphicFramePr>
+            <a:graphic xmlns:a="http://schemas.openxmlformats.org/drawingml/2006/main">
+              <a:graphicData uri="http://schemas.openxmlformats.org/drawingml/2006/picture">
+                <pic:pic xmlns:pic="http://schemas.openxmlformats.org/drawingml/2006/picture">
+                  <pic:nvPicPr>
+                    <pic:cNvPr id="1" name=""/>
+                    <pic:cNvPicPr/>
+                  </pic:nvPicPr>
+                  <pic:blipFill>
+                    <a:blip r:embed="rId32"/>
+                    <a:stretch>
+                      <a:fillRect/>
+                    </a:stretch>
+                  </pic:blipFill>
+                  <pic:spPr>
+                    <a:xfrm>
+                      <a:off x="0" y="0"/>
+                      <a:ext cx="5612130" cy="1892300"/>
+                    </a:xfrm>
+                    <a:prstGeom prst="rect">
+                      <a:avLst/>
+                    </a:prstGeom>
+                  </pic:spPr>
+                </pic:pic>
+              </a:graphicData>
+            </a:graphic>
+          </wp:inline>
+        </w:drawing>
+      </w:r>
+      <w:bookmarkStart w:id="0" w:name="_GoBack"/>
+      <w:bookmarkEnd w:id="0"/>
     </w:p>
     <w:p>
       <w:pPr>

</xml_diff>